<commit_message>
Updated module 10 paper review
</commit_message>
<xml_diff>
--- a/Module10_recombinant_DNA_technology/technical_paper_evaluation/Module10_Yves_Greatti_technical_paper_evaluation.docx
+++ b/Module10_recombinant_DNA_technology/technical_paper_evaluation/Module10_Yves_Greatti_technical_paper_evaluation.docx
@@ -35,6 +35,759 @@
           <w:rFonts w:asciiTheme="minorHAnsi" w:hAnsiTheme="minorHAnsi" w:cstheme="minorHAnsi"/>
         </w:rPr>
       </w:pPr>
+      <w:r>
+        <w:rPr>
+          <w:rFonts w:asciiTheme="minorHAnsi" w:hAnsiTheme="minorHAnsi" w:cstheme="minorHAnsi"/>
+        </w:rPr>
+        <w:t>Restriction enzymes (</w:t>
+      </w:r>
+      <w:proofErr w:type="spellStart"/>
+      <w:r>
+        <w:rPr>
+          <w:rFonts w:asciiTheme="minorHAnsi" w:hAnsiTheme="minorHAnsi" w:cstheme="minorHAnsi"/>
+        </w:rPr>
+        <w:t>REase</w:t>
+      </w:r>
+      <w:proofErr w:type="spellEnd"/>
+      <w:r>
+        <w:rPr>
+          <w:rFonts w:asciiTheme="minorHAnsi" w:hAnsiTheme="minorHAnsi" w:cstheme="minorHAnsi"/>
+        </w:rPr>
+        <w:t>)</w:t>
+      </w:r>
+      <w:r>
+        <w:rPr>
+          <w:rFonts w:asciiTheme="minorHAnsi" w:hAnsiTheme="minorHAnsi" w:cstheme="minorHAnsi"/>
+        </w:rPr>
+        <w:t xml:space="preserve"> protect bacteria and archaea from infection by viruses DNA molecules. </w:t>
+      </w:r>
+      <w:r>
+        <w:rPr>
+          <w:rFonts w:asciiTheme="minorHAnsi" w:hAnsiTheme="minorHAnsi" w:cstheme="minorHAnsi"/>
+        </w:rPr>
+        <w:t>In 1952-1953, Luria and Human observe that bacteriophages have a different ability to grow on different host strains. Once established on one strain, the phages would grow</w:t>
+      </w:r>
+      <w:r>
+        <w:rPr>
+          <w:rFonts w:asciiTheme="minorHAnsi" w:hAnsiTheme="minorHAnsi" w:cstheme="minorHAnsi"/>
+        </w:rPr>
+        <w:t xml:space="preserve"> easily on this strain but were “restricted” initially to grow on new strains. </w:t>
+      </w:r>
+      <w:r>
+        <w:rPr>
+          <w:rFonts w:asciiTheme="minorHAnsi" w:hAnsiTheme="minorHAnsi" w:cstheme="minorHAnsi"/>
+        </w:rPr>
+        <w:t xml:space="preserve"> Arber and </w:t>
+      </w:r>
+      <w:proofErr w:type="spellStart"/>
+      <w:r>
+        <w:rPr>
+          <w:rFonts w:asciiTheme="minorHAnsi" w:hAnsiTheme="minorHAnsi" w:cstheme="minorHAnsi"/>
+        </w:rPr>
+        <w:t>Dussoix</w:t>
+      </w:r>
+      <w:proofErr w:type="spellEnd"/>
+      <w:r>
+        <w:rPr>
+          <w:rFonts w:asciiTheme="minorHAnsi" w:hAnsiTheme="minorHAnsi" w:cstheme="minorHAnsi"/>
+        </w:rPr>
+        <w:t xml:space="preserve"> postulated that certain bacterial strains contain an endonuclease that is able to cleave DNA</w:t>
+      </w:r>
+      <w:r>
+        <w:rPr>
+          <w:rFonts w:asciiTheme="minorHAnsi" w:hAnsiTheme="minorHAnsi" w:cstheme="minorHAnsi"/>
+        </w:rPr>
+        <w:t xml:space="preserve"> and that some strains have a strain modification protecting them from their own endonuclease.</w:t>
+      </w:r>
+    </w:p>
+    <w:p>
+      <w:pPr>
+        <w:rPr>
+          <w:rFonts w:asciiTheme="minorHAnsi" w:hAnsiTheme="minorHAnsi" w:cstheme="minorHAnsi"/>
+        </w:rPr>
+      </w:pPr>
+      <w:r>
+        <w:rPr>
+          <w:rFonts w:asciiTheme="minorHAnsi" w:hAnsiTheme="minorHAnsi" w:cstheme="minorHAnsi"/>
+        </w:rPr>
+        <w:t>Foreign DNA, such as the one from an infecting phage, is degraded by the endonuclease, restricting its ability to infect its host (hence the term “restriction endonuclease”). In some cases, a small portion</w:t>
+      </w:r>
+      <w:r>
+        <w:rPr>
+          <w:rFonts w:asciiTheme="minorHAnsi" w:hAnsiTheme="minorHAnsi" w:cstheme="minorHAnsi"/>
+        </w:rPr>
+        <w:t xml:space="preserve"> </w:t>
+      </w:r>
+      <w:r>
+        <w:rPr>
+          <w:rFonts w:asciiTheme="minorHAnsi" w:hAnsiTheme="minorHAnsi" w:cstheme="minorHAnsi"/>
+        </w:rPr>
+        <w:t>of the</w:t>
+      </w:r>
+      <w:r>
+        <w:rPr>
+          <w:rFonts w:asciiTheme="minorHAnsi" w:hAnsiTheme="minorHAnsi" w:cstheme="minorHAnsi"/>
+        </w:rPr>
+        <w:t xml:space="preserve"> </w:t>
+      </w:r>
+      <w:r>
+        <w:rPr>
+          <w:rFonts w:asciiTheme="minorHAnsi" w:hAnsiTheme="minorHAnsi" w:cstheme="minorHAnsi"/>
+        </w:rPr>
+        <w:t>phage DNA, is modified prior to</w:t>
+      </w:r>
+      <w:r>
+        <w:rPr>
+          <w:rFonts w:asciiTheme="minorHAnsi" w:hAnsiTheme="minorHAnsi" w:cstheme="minorHAnsi"/>
+        </w:rPr>
+        <w:t xml:space="preserve"> degradation by </w:t>
+      </w:r>
+      <w:r>
+        <w:rPr>
+          <w:rFonts w:asciiTheme="minorHAnsi" w:hAnsiTheme="minorHAnsi" w:cstheme="minorHAnsi"/>
+        </w:rPr>
+        <w:t>the endonuclease</w:t>
+      </w:r>
+      <w:r>
+        <w:rPr>
+          <w:rFonts w:asciiTheme="minorHAnsi" w:hAnsiTheme="minorHAnsi" w:cstheme="minorHAnsi"/>
+        </w:rPr>
+        <w:t xml:space="preserve">. This modified DNA is able to successfully replicate, and infect other hosts, but since the new host does not </w:t>
+      </w:r>
+      <w:r>
+        <w:rPr>
+          <w:rFonts w:asciiTheme="minorHAnsi" w:hAnsiTheme="minorHAnsi" w:cstheme="minorHAnsi"/>
+        </w:rPr>
+        <w:t>contain</w:t>
+      </w:r>
+      <w:r>
+        <w:rPr>
+          <w:rFonts w:asciiTheme="minorHAnsi" w:hAnsiTheme="minorHAnsi" w:cstheme="minorHAnsi"/>
+        </w:rPr>
+        <w:t xml:space="preserve"> the </w:t>
+      </w:r>
+      <w:r>
+        <w:rPr>
+          <w:rFonts w:asciiTheme="minorHAnsi" w:hAnsiTheme="minorHAnsi" w:cstheme="minorHAnsi"/>
+        </w:rPr>
+        <w:t>protecting</w:t>
+      </w:r>
+      <w:r>
+        <w:rPr>
+          <w:rFonts w:asciiTheme="minorHAnsi" w:hAnsiTheme="minorHAnsi" w:cstheme="minorHAnsi"/>
+        </w:rPr>
+        <w:t xml:space="preserve"> system modification as the first one, the modified phage cannot replicate in the new host</w:t>
+      </w:r>
+      <w:r>
+        <w:rPr>
+          <w:rFonts w:asciiTheme="minorHAnsi" w:hAnsiTheme="minorHAnsi" w:cstheme="minorHAnsi"/>
+        </w:rPr>
+        <w:t>.</w:t>
+      </w:r>
+    </w:p>
+    <w:p>
+      <w:pPr>
+        <w:pStyle w:val="ListParagraph"/>
+        <w:numPr>
+          <w:ilvl w:val="0"/>
+          <w:numId w:val="35"/>
+        </w:numPr>
+        <w:rPr>
+          <w:rFonts w:cstheme="minorHAnsi"/>
+        </w:rPr>
+      </w:pPr>
+      <w:r>
+        <w:rPr>
+          <w:rFonts w:cstheme="minorHAnsi"/>
+          <w:b/>
+          <w:bCs/>
+        </w:rPr>
+        <w:t>Class 1</w:t>
+      </w:r>
+      <w:r>
+        <w:rPr>
+          <w:rFonts w:cstheme="minorHAnsi"/>
+        </w:rPr>
+        <w:t xml:space="preserve">, </w:t>
+      </w:r>
+      <w:proofErr w:type="spellStart"/>
+      <w:r>
+        <w:rPr>
+          <w:rFonts w:cstheme="minorHAnsi"/>
+        </w:rPr>
+        <w:t>REase</w:t>
+      </w:r>
+      <w:proofErr w:type="spellEnd"/>
+      <w:r>
+        <w:rPr>
+          <w:rFonts w:cstheme="minorHAnsi"/>
+        </w:rPr>
+        <w:t xml:space="preserve"> </w:t>
+      </w:r>
+      <w:proofErr w:type="spellStart"/>
+      <w:r>
+        <w:rPr>
+          <w:rFonts w:cstheme="minorHAnsi"/>
+          <w:i/>
+          <w:iCs/>
+        </w:rPr>
+        <w:t>EcoKI</w:t>
+      </w:r>
+      <w:proofErr w:type="spellEnd"/>
+      <w:r>
+        <w:rPr>
+          <w:rFonts w:cstheme="minorHAnsi"/>
+        </w:rPr>
+        <w:t xml:space="preserve">, </w:t>
+      </w:r>
+      <w:r>
+        <w:rPr>
+          <w:rFonts w:cstheme="minorHAnsi"/>
+        </w:rPr>
+        <w:t xml:space="preserve">was </w:t>
+      </w:r>
+      <w:r>
+        <w:rPr>
+          <w:rFonts w:cstheme="minorHAnsi"/>
+        </w:rPr>
+        <w:t>the first to be purified</w:t>
+      </w:r>
+      <w:r>
+        <w:rPr>
+          <w:rFonts w:cstheme="minorHAnsi"/>
+        </w:rPr>
+        <w:t>.</w:t>
+      </w:r>
+      <w:r>
+        <w:rPr>
+          <w:rFonts w:cstheme="minorHAnsi"/>
+        </w:rPr>
+        <w:t xml:space="preserve"> </w:t>
+      </w:r>
+      <w:r>
+        <w:rPr>
+          <w:rFonts w:cstheme="minorHAnsi"/>
+        </w:rPr>
+        <w:t xml:space="preserve">Enzymes of type I, are very large (with a molecular weight of about 300-400 </w:t>
+      </w:r>
+      <w:proofErr w:type="spellStart"/>
+      <w:r>
+        <w:rPr>
+          <w:rFonts w:cstheme="minorHAnsi"/>
+        </w:rPr>
+        <w:t>kDa</w:t>
+      </w:r>
+      <w:proofErr w:type="spellEnd"/>
+      <w:r>
+        <w:rPr>
+          <w:rFonts w:cstheme="minorHAnsi"/>
+        </w:rPr>
+        <w:t>). They consist in 5 subunits of 3 different proteins, and require the cofactors Mg</w:t>
+      </w:r>
+      <w:r>
+        <w:rPr>
+          <w:rFonts w:cstheme="minorHAnsi"/>
+          <w:vertAlign w:val="superscript"/>
+        </w:rPr>
+        <w:t>2+</w:t>
+      </w:r>
+      <w:r>
+        <w:rPr>
+          <w:rFonts w:cstheme="minorHAnsi"/>
+        </w:rPr>
+        <w:t>, ATP and S-adenosyl methionine (SAM) for activity.</w:t>
+      </w:r>
+      <w:r>
+        <w:rPr>
+          <w:rFonts w:cstheme="minorHAnsi"/>
+        </w:rPr>
+        <w:t xml:space="preserve"> </w:t>
+      </w:r>
+      <w:r>
+        <w:rPr>
+          <w:rFonts w:cstheme="minorHAnsi"/>
+        </w:rPr>
+        <w:t xml:space="preserve">Because these enzymes cuts DNA randomly far from </w:t>
+      </w:r>
+      <w:r>
+        <w:rPr>
+          <w:rFonts w:cstheme="minorHAnsi"/>
+        </w:rPr>
+        <w:t>their</w:t>
+      </w:r>
+      <w:r>
+        <w:rPr>
+          <w:rFonts w:cstheme="minorHAnsi"/>
+        </w:rPr>
+        <w:t xml:space="preserve"> recognition sequence</w:t>
+      </w:r>
+      <w:r>
+        <w:rPr>
+          <w:rFonts w:cstheme="minorHAnsi"/>
+        </w:rPr>
+        <w:t xml:space="preserve">, </w:t>
+      </w:r>
+      <w:r>
+        <w:rPr>
+          <w:rFonts w:cstheme="minorHAnsi"/>
+        </w:rPr>
+        <w:t>they cannot be used as cloning reagents.</w:t>
+      </w:r>
+    </w:p>
+    <w:p>
+      <w:pPr>
+        <w:pStyle w:val="ListParagraph"/>
+        <w:numPr>
+          <w:ilvl w:val="0"/>
+          <w:numId w:val="35"/>
+        </w:numPr>
+        <w:rPr>
+          <w:rFonts w:cstheme="minorHAnsi"/>
+        </w:rPr>
+      </w:pPr>
+      <w:r>
+        <w:rPr>
+          <w:rFonts w:cstheme="minorHAnsi"/>
+        </w:rPr>
+        <w:t xml:space="preserve">A breakthrough came after two seminal papers from Smith’s laboratory, </w:t>
+      </w:r>
+      <w:r>
+        <w:rPr>
+          <w:rFonts w:cstheme="minorHAnsi"/>
+        </w:rPr>
+        <w:t xml:space="preserve">Smith and al. described the properties of </w:t>
+      </w:r>
+      <w:proofErr w:type="spellStart"/>
+      <w:r>
+        <w:rPr>
+          <w:rFonts w:cstheme="minorHAnsi"/>
+          <w:i/>
+          <w:iCs/>
+        </w:rPr>
+        <w:t>Haemophilus</w:t>
+      </w:r>
+      <w:proofErr w:type="spellEnd"/>
+      <w:r>
+        <w:rPr>
+          <w:rFonts w:cstheme="minorHAnsi"/>
+          <w:i/>
+          <w:iCs/>
+        </w:rPr>
+        <w:t xml:space="preserve"> influenzae</w:t>
+      </w:r>
+      <w:r>
+        <w:rPr>
+          <w:rFonts w:cstheme="minorHAnsi"/>
+        </w:rPr>
+        <w:t xml:space="preserve"> endonuclease, </w:t>
+      </w:r>
+      <w:proofErr w:type="spellStart"/>
+      <w:r>
+        <w:rPr>
+          <w:rFonts w:cstheme="minorHAnsi"/>
+          <w:i/>
+          <w:iCs/>
+        </w:rPr>
+        <w:t>HindII</w:t>
+      </w:r>
+      <w:proofErr w:type="spellEnd"/>
+      <w:r>
+        <w:rPr>
+          <w:rFonts w:cstheme="minorHAnsi"/>
+        </w:rPr>
+        <w:t xml:space="preserve">, which, unlike </w:t>
+      </w:r>
+      <w:proofErr w:type="spellStart"/>
+      <w:r>
+        <w:rPr>
+          <w:rFonts w:cstheme="minorHAnsi"/>
+          <w:i/>
+          <w:iCs/>
+        </w:rPr>
+        <w:t>EcoKI</w:t>
+      </w:r>
+      <w:proofErr w:type="spellEnd"/>
+      <w:r>
+        <w:rPr>
+          <w:rFonts w:cstheme="minorHAnsi"/>
+        </w:rPr>
+        <w:t xml:space="preserve">, requires only </w:t>
+      </w:r>
+      <w:r>
+        <w:rPr>
+          <w:rFonts w:cstheme="minorHAnsi"/>
+        </w:rPr>
+        <w:t>Mg</w:t>
+      </w:r>
+      <w:r>
+        <w:rPr>
+          <w:rFonts w:cstheme="minorHAnsi"/>
+          <w:vertAlign w:val="superscript"/>
+        </w:rPr>
+        <w:t>2+</w:t>
+      </w:r>
+      <w:r>
+        <w:rPr>
+          <w:rFonts w:cstheme="minorHAnsi"/>
+        </w:rPr>
+        <w:t xml:space="preserve"> for activity. </w:t>
+      </w:r>
+      <w:proofErr w:type="spellStart"/>
+      <w:r>
+        <w:rPr>
+          <w:rFonts w:cstheme="minorHAnsi"/>
+          <w:i/>
+          <w:iCs/>
+        </w:rPr>
+        <w:t>HindII</w:t>
+      </w:r>
+      <w:proofErr w:type="spellEnd"/>
+      <w:r>
+        <w:rPr>
+          <w:rFonts w:cstheme="minorHAnsi"/>
+        </w:rPr>
+        <w:t xml:space="preserve">, like any </w:t>
+      </w:r>
+      <w:r>
+        <w:rPr>
+          <w:rFonts w:cstheme="minorHAnsi"/>
+          <w:b/>
+          <w:bCs/>
+        </w:rPr>
+        <w:t>type II enzyme</w:t>
+      </w:r>
+      <w:r>
+        <w:rPr>
+          <w:rFonts w:cstheme="minorHAnsi"/>
+        </w:rPr>
+        <w:t xml:space="preserve">, cleaves the </w:t>
+      </w:r>
+      <w:r>
+        <w:rPr>
+          <w:rFonts w:cstheme="minorHAnsi"/>
+        </w:rPr>
+        <w:t xml:space="preserve">two strands of </w:t>
+      </w:r>
+      <w:r>
+        <w:rPr>
+          <w:rFonts w:cstheme="minorHAnsi"/>
+        </w:rPr>
+        <w:t xml:space="preserve">DNA at a fixed location, </w:t>
+      </w:r>
+      <w:r>
+        <w:rPr>
+          <w:rFonts w:cstheme="minorHAnsi"/>
+        </w:rPr>
+        <w:t xml:space="preserve">for </w:t>
+      </w:r>
+      <w:proofErr w:type="spellStart"/>
+      <w:r>
+        <w:rPr>
+          <w:rFonts w:cstheme="minorHAnsi"/>
+          <w:i/>
+          <w:iCs/>
+        </w:rPr>
+        <w:t>HindII</w:t>
+      </w:r>
+      <w:proofErr w:type="spellEnd"/>
+      <w:r>
+        <w:rPr>
+          <w:rFonts w:cstheme="minorHAnsi"/>
+        </w:rPr>
+        <w:t>, within its recognition sequence (GTY|RAC) (Y=pyrimidine (C or T), R=purine (A or G))</w:t>
+      </w:r>
+      <w:r>
+        <w:rPr>
+          <w:rFonts w:cstheme="minorHAnsi"/>
+        </w:rPr>
+        <w:t xml:space="preserve"> into two fragments with “blunt” ends</w:t>
+      </w:r>
+      <w:r>
+        <w:rPr>
+          <w:rFonts w:cstheme="minorHAnsi"/>
+        </w:rPr>
+        <w:t xml:space="preserve">. An interesting feature of the cut is its palindromic nature, a nucleotide sequence </w:t>
+      </w:r>
+      <w:r>
+        <w:rPr>
+          <w:rFonts w:cstheme="minorHAnsi"/>
+        </w:rPr>
+        <w:t xml:space="preserve">on </w:t>
+      </w:r>
+      <w:r>
+        <w:rPr>
+          <w:rFonts w:cstheme="minorHAnsi"/>
+        </w:rPr>
+        <w:t xml:space="preserve">one strand </w:t>
+      </w:r>
+      <w:r>
+        <w:rPr>
+          <w:rFonts w:cstheme="minorHAnsi"/>
+        </w:rPr>
+        <w:t>segment is</w:t>
+      </w:r>
+      <w:r>
+        <w:rPr>
+          <w:rFonts w:cstheme="minorHAnsi"/>
+        </w:rPr>
+        <w:t xml:space="preserve"> now complementary of</w:t>
+      </w:r>
+      <w:r>
+        <w:rPr>
+          <w:rFonts w:cstheme="minorHAnsi"/>
+        </w:rPr>
+        <w:t xml:space="preserve"> </w:t>
+      </w:r>
+      <w:r>
+        <w:rPr>
+          <w:rFonts w:cstheme="minorHAnsi"/>
+        </w:rPr>
+        <w:t>segment on the other</w:t>
+      </w:r>
+      <w:r>
+        <w:rPr>
+          <w:rFonts w:cstheme="minorHAnsi"/>
+        </w:rPr>
+        <w:t xml:space="preserve"> strand. T</w:t>
+      </w:r>
+      <w:r>
+        <w:rPr>
+          <w:rFonts w:cstheme="minorHAnsi"/>
+        </w:rPr>
+        <w:t xml:space="preserve">ype </w:t>
+      </w:r>
+      <w:r>
+        <w:rPr>
+          <w:rFonts w:cstheme="minorHAnsi"/>
+        </w:rPr>
+        <w:t>II, enzymes are smaller (molecular weight about 100-20kDa), have identical subunits.</w:t>
+      </w:r>
+      <w:r>
+        <w:rPr>
+          <w:rFonts w:cstheme="minorHAnsi"/>
+        </w:rPr>
+        <w:t xml:space="preserve"> </w:t>
+      </w:r>
+      <w:r>
+        <w:rPr>
+          <w:rFonts w:cstheme="minorHAnsi"/>
+        </w:rPr>
+        <w:t xml:space="preserve">Nathan’s laboratory </w:t>
+      </w:r>
+      <w:r>
+        <w:rPr>
+          <w:rFonts w:cstheme="minorHAnsi"/>
+        </w:rPr>
+        <w:t xml:space="preserve">further </w:t>
+      </w:r>
+      <w:r>
+        <w:rPr>
+          <w:rFonts w:cstheme="minorHAnsi"/>
+        </w:rPr>
+        <w:t xml:space="preserve">investigated </w:t>
+      </w:r>
+      <w:r>
+        <w:rPr>
+          <w:rFonts w:cstheme="minorHAnsi"/>
+        </w:rPr>
+        <w:t>S</w:t>
+      </w:r>
+      <w:r>
+        <w:rPr>
+          <w:rFonts w:cstheme="minorHAnsi"/>
+        </w:rPr>
+        <w:t xml:space="preserve">mith </w:t>
+      </w:r>
+      <w:r>
+        <w:rPr>
+          <w:rFonts w:cstheme="minorHAnsi"/>
+        </w:rPr>
+        <w:t>work</w:t>
+      </w:r>
+      <w:r>
+        <w:rPr>
+          <w:rFonts w:cstheme="minorHAnsi"/>
+        </w:rPr>
+        <w:t xml:space="preserve"> </w:t>
+      </w:r>
+      <w:r>
+        <w:rPr>
+          <w:rFonts w:cstheme="minorHAnsi"/>
+        </w:rPr>
+        <w:t xml:space="preserve">and discovered that individual gene could be mapped by </w:t>
+      </w:r>
+      <w:r>
+        <w:rPr>
+          <w:rFonts w:cstheme="minorHAnsi"/>
+        </w:rPr>
+        <w:t xml:space="preserve">comparing </w:t>
+      </w:r>
+      <w:r>
+        <w:rPr>
+          <w:rFonts w:cstheme="minorHAnsi"/>
+        </w:rPr>
+        <w:t>the</w:t>
+      </w:r>
+      <w:r>
+        <w:rPr>
+          <w:rFonts w:cstheme="minorHAnsi"/>
+        </w:rPr>
+        <w:t xml:space="preserve"> </w:t>
+      </w:r>
+      <w:r>
+        <w:rPr>
+          <w:rFonts w:cstheme="minorHAnsi"/>
+        </w:rPr>
+        <w:t>endonucleases “</w:t>
+      </w:r>
+      <w:r>
+        <w:rPr>
+          <w:rFonts w:cstheme="minorHAnsi"/>
+        </w:rPr>
+        <w:t>restriction maps” with the</w:t>
+      </w:r>
+      <w:r>
+        <w:rPr>
+          <w:rFonts w:cstheme="minorHAnsi"/>
+        </w:rPr>
+        <w:t xml:space="preserve"> corresponding </w:t>
+      </w:r>
+      <w:r>
+        <w:rPr>
+          <w:rFonts w:cstheme="minorHAnsi"/>
+        </w:rPr>
+        <w:t>genetic</w:t>
+      </w:r>
+      <w:r>
+        <w:rPr>
+          <w:rFonts w:cstheme="minorHAnsi"/>
+        </w:rPr>
+        <w:t xml:space="preserve"> map.</w:t>
+      </w:r>
+    </w:p>
+    <w:p>
+      <w:pPr>
+        <w:pStyle w:val="ListParagraph"/>
+        <w:numPr>
+          <w:ilvl w:val="0"/>
+          <w:numId w:val="35"/>
+        </w:numPr>
+        <w:rPr>
+          <w:rFonts w:cstheme="minorHAnsi"/>
+        </w:rPr>
+      </w:pPr>
+      <w:r>
+        <w:rPr>
+          <w:rFonts w:cstheme="minorHAnsi"/>
+          <w:b/>
+          <w:bCs/>
+        </w:rPr>
+        <w:t>Type III and IV</w:t>
+      </w:r>
+      <w:r>
+        <w:rPr>
+          <w:rFonts w:cstheme="minorHAnsi"/>
+        </w:rPr>
+        <w:t xml:space="preserve"> enzymes are</w:t>
+      </w:r>
+      <w:r>
+        <w:rPr>
+          <w:rFonts w:cstheme="minorHAnsi"/>
+        </w:rPr>
+        <w:t xml:space="preserve"> rare</w:t>
+      </w:r>
+      <w:r>
+        <w:rPr>
+          <w:rFonts w:cstheme="minorHAnsi"/>
+        </w:rPr>
+        <w:t xml:space="preserve">. Type III enzyme is a large molecule (mol. weight ~ 200KDa), they do require </w:t>
+      </w:r>
+      <w:r>
+        <w:rPr>
+          <w:rFonts w:cstheme="minorHAnsi"/>
+        </w:rPr>
+        <w:t>Mg</w:t>
+      </w:r>
+      <w:r>
+        <w:rPr>
+          <w:rFonts w:cstheme="minorHAnsi"/>
+          <w:vertAlign w:val="superscript"/>
+        </w:rPr>
+        <w:t>2+</w:t>
+      </w:r>
+      <w:r>
+        <w:rPr>
+          <w:rFonts w:cstheme="minorHAnsi"/>
+          <w:vertAlign w:val="superscript"/>
+        </w:rPr>
+        <w:t xml:space="preserve"> </w:t>
+      </w:r>
+      <w:r>
+        <w:rPr>
+          <w:rFonts w:cstheme="minorHAnsi"/>
+        </w:rPr>
+        <w:t xml:space="preserve">and ATP for activation but not SAM. They cleave outside of their recognition sequences and require these two </w:t>
+      </w:r>
+      <w:r>
+        <w:rPr>
+          <w:rFonts w:cstheme="minorHAnsi"/>
+        </w:rPr>
+        <w:t xml:space="preserve">DNA </w:t>
+      </w:r>
+      <w:r>
+        <w:rPr>
+          <w:rFonts w:cstheme="minorHAnsi"/>
+        </w:rPr>
+        <w:t>sequences in opposite directions and rarely give complete digests. Type IV recognize methylated DNA.</w:t>
+      </w:r>
+    </w:p>
+    <w:p>
+      <w:pPr>
+        <w:rPr>
+          <w:rFonts w:asciiTheme="minorHAnsi" w:hAnsiTheme="minorHAnsi" w:cstheme="minorHAnsi"/>
+        </w:rPr>
+      </w:pPr>
+    </w:p>
+    <w:p>
+      <w:pPr>
+        <w:rPr>
+          <w:rFonts w:asciiTheme="minorHAnsi" w:hAnsiTheme="minorHAnsi" w:cstheme="minorHAnsi"/>
+        </w:rPr>
+      </w:pPr>
+    </w:p>
+    <w:p>
+      <w:pPr>
+        <w:rPr>
+          <w:rFonts w:asciiTheme="minorHAnsi" w:hAnsiTheme="minorHAnsi" w:cstheme="minorHAnsi"/>
+        </w:rPr>
+      </w:pPr>
+      <w:r>
+        <w:rPr>
+          <w:rFonts w:asciiTheme="minorHAnsi" w:hAnsiTheme="minorHAnsi" w:cstheme="minorHAnsi"/>
+        </w:rPr>
+        <w:t>Restriction enzymes (</w:t>
+      </w:r>
+      <w:proofErr w:type="spellStart"/>
+      <w:r>
+        <w:rPr>
+          <w:rFonts w:asciiTheme="minorHAnsi" w:hAnsiTheme="minorHAnsi" w:cstheme="minorHAnsi"/>
+        </w:rPr>
+        <w:t>REase</w:t>
+      </w:r>
+      <w:proofErr w:type="spellEnd"/>
+      <w:r>
+        <w:rPr>
+          <w:rFonts w:asciiTheme="minorHAnsi" w:hAnsiTheme="minorHAnsi" w:cstheme="minorHAnsi"/>
+        </w:rPr>
+        <w:t>) have been the workhorse of molecular biology and played a critical role in recombinant DNA technology.</w:t>
+      </w:r>
+    </w:p>
+    <w:p>
+      <w:pPr>
+        <w:rPr>
+          <w:rFonts w:asciiTheme="minorHAnsi" w:hAnsiTheme="minorHAnsi" w:cstheme="minorHAnsi"/>
+        </w:rPr>
+      </w:pPr>
     </w:p>
     <w:p>
       <w:pPr>
@@ -177,6 +930,7 @@
           <w:sz w:val="24"/>
           <w:szCs w:val="24"/>
         </w:rPr>
+        <w:lastRenderedPageBreak/>
         <w:t xml:space="preserve">What are some practical applications of the research discussed in the article? </w:t>
       </w:r>
     </w:p>
@@ -3439,6 +4193,119 @@
     </w:lvl>
   </w:abstractNum>
   <w:abstractNum w:abstractNumId="29" w15:restartNumberingAfterBreak="0">
+    <w:nsid w:val="646004EE"/>
+    <w:multiLevelType w:val="hybridMultilevel"/>
+    <w:tmpl w:val="B85C360E"/>
+    <w:lvl w:ilvl="0" w:tplc="04090001">
+      <w:start w:val="1"/>
+      <w:numFmt w:val="bullet"/>
+      <w:lvlText w:val=""/>
+      <w:lvlJc w:val="left"/>
+      <w:pPr>
+        <w:ind w:left="360" w:hanging="360"/>
+      </w:pPr>
+      <w:rPr>
+        <w:rFonts w:ascii="Symbol" w:hAnsi="Symbol" w:hint="default"/>
+      </w:rPr>
+    </w:lvl>
+    <w:lvl w:ilvl="1" w:tplc="04090003" w:tentative="1">
+      <w:start w:val="1"/>
+      <w:numFmt w:val="bullet"/>
+      <w:lvlText w:val="o"/>
+      <w:lvlJc w:val="left"/>
+      <w:pPr>
+        <w:ind w:left="1080" w:hanging="360"/>
+      </w:pPr>
+      <w:rPr>
+        <w:rFonts w:ascii="Courier New" w:hAnsi="Courier New" w:cs="Courier New" w:hint="default"/>
+      </w:rPr>
+    </w:lvl>
+    <w:lvl w:ilvl="2" w:tplc="04090005" w:tentative="1">
+      <w:start w:val="1"/>
+      <w:numFmt w:val="bullet"/>
+      <w:lvlText w:val=""/>
+      <w:lvlJc w:val="left"/>
+      <w:pPr>
+        <w:ind w:left="1800" w:hanging="360"/>
+      </w:pPr>
+      <w:rPr>
+        <w:rFonts w:ascii="Wingdings" w:hAnsi="Wingdings" w:hint="default"/>
+      </w:rPr>
+    </w:lvl>
+    <w:lvl w:ilvl="3" w:tplc="04090001" w:tentative="1">
+      <w:start w:val="1"/>
+      <w:numFmt w:val="bullet"/>
+      <w:lvlText w:val=""/>
+      <w:lvlJc w:val="left"/>
+      <w:pPr>
+        <w:ind w:left="2520" w:hanging="360"/>
+      </w:pPr>
+      <w:rPr>
+        <w:rFonts w:ascii="Symbol" w:hAnsi="Symbol" w:hint="default"/>
+      </w:rPr>
+    </w:lvl>
+    <w:lvl w:ilvl="4" w:tplc="04090003" w:tentative="1">
+      <w:start w:val="1"/>
+      <w:numFmt w:val="bullet"/>
+      <w:lvlText w:val="o"/>
+      <w:lvlJc w:val="left"/>
+      <w:pPr>
+        <w:ind w:left="3240" w:hanging="360"/>
+      </w:pPr>
+      <w:rPr>
+        <w:rFonts w:ascii="Courier New" w:hAnsi="Courier New" w:cs="Courier New" w:hint="default"/>
+      </w:rPr>
+    </w:lvl>
+    <w:lvl w:ilvl="5" w:tplc="04090005" w:tentative="1">
+      <w:start w:val="1"/>
+      <w:numFmt w:val="bullet"/>
+      <w:lvlText w:val=""/>
+      <w:lvlJc w:val="left"/>
+      <w:pPr>
+        <w:ind w:left="3960" w:hanging="360"/>
+      </w:pPr>
+      <w:rPr>
+        <w:rFonts w:ascii="Wingdings" w:hAnsi="Wingdings" w:hint="default"/>
+      </w:rPr>
+    </w:lvl>
+    <w:lvl w:ilvl="6" w:tplc="04090001" w:tentative="1">
+      <w:start w:val="1"/>
+      <w:numFmt w:val="bullet"/>
+      <w:lvlText w:val=""/>
+      <w:lvlJc w:val="left"/>
+      <w:pPr>
+        <w:ind w:left="4680" w:hanging="360"/>
+      </w:pPr>
+      <w:rPr>
+        <w:rFonts w:ascii="Symbol" w:hAnsi="Symbol" w:hint="default"/>
+      </w:rPr>
+    </w:lvl>
+    <w:lvl w:ilvl="7" w:tplc="04090003" w:tentative="1">
+      <w:start w:val="1"/>
+      <w:numFmt w:val="bullet"/>
+      <w:lvlText w:val="o"/>
+      <w:lvlJc w:val="left"/>
+      <w:pPr>
+        <w:ind w:left="5400" w:hanging="360"/>
+      </w:pPr>
+      <w:rPr>
+        <w:rFonts w:ascii="Courier New" w:hAnsi="Courier New" w:cs="Courier New" w:hint="default"/>
+      </w:rPr>
+    </w:lvl>
+    <w:lvl w:ilvl="8" w:tplc="04090005" w:tentative="1">
+      <w:start w:val="1"/>
+      <w:numFmt w:val="bullet"/>
+      <w:lvlText w:val=""/>
+      <w:lvlJc w:val="left"/>
+      <w:pPr>
+        <w:ind w:left="6120" w:hanging="360"/>
+      </w:pPr>
+      <w:rPr>
+        <w:rFonts w:ascii="Wingdings" w:hAnsi="Wingdings" w:hint="default"/>
+      </w:rPr>
+    </w:lvl>
+  </w:abstractNum>
+  <w:abstractNum w:abstractNumId="30" w15:restartNumberingAfterBreak="0">
     <w:nsid w:val="65D859A0"/>
     <w:multiLevelType w:val="hybridMultilevel"/>
     <w:tmpl w:val="DE3C62CE"/>
@@ -3551,7 +4418,7 @@
       </w:rPr>
     </w:lvl>
   </w:abstractNum>
-  <w:abstractNum w:abstractNumId="30" w15:restartNumberingAfterBreak="0">
+  <w:abstractNum w:abstractNumId="31" w15:restartNumberingAfterBreak="0">
     <w:nsid w:val="6BB37579"/>
     <w:multiLevelType w:val="hybridMultilevel"/>
     <w:tmpl w:val="C53AD41E"/>
@@ -3664,7 +4531,7 @@
       </w:rPr>
     </w:lvl>
   </w:abstractNum>
-  <w:abstractNum w:abstractNumId="31" w15:restartNumberingAfterBreak="0">
+  <w:abstractNum w:abstractNumId="32" w15:restartNumberingAfterBreak="0">
     <w:nsid w:val="75A16BF1"/>
     <w:multiLevelType w:val="hybridMultilevel"/>
     <w:tmpl w:val="70E46BA0"/>
@@ -3777,7 +4644,7 @@
       </w:rPr>
     </w:lvl>
   </w:abstractNum>
-  <w:abstractNum w:abstractNumId="32" w15:restartNumberingAfterBreak="0">
+  <w:abstractNum w:abstractNumId="33" w15:restartNumberingAfterBreak="0">
     <w:nsid w:val="798541F0"/>
     <w:multiLevelType w:val="hybridMultilevel"/>
     <w:tmpl w:val="8820A5DC"/>
@@ -3890,7 +4757,7 @@
       </w:rPr>
     </w:lvl>
   </w:abstractNum>
-  <w:abstractNum w:abstractNumId="33" w15:restartNumberingAfterBreak="0">
+  <w:abstractNum w:abstractNumId="34" w15:restartNumberingAfterBreak="0">
     <w:nsid w:val="7DDD6C9B"/>
     <w:multiLevelType w:val="hybridMultilevel"/>
     <w:tmpl w:val="9BE8A15A"/>
@@ -4052,7 +4919,7 @@
     <w:abstractNumId w:val="22"/>
   </w:num>
   <w:num w:numId="17" w16cid:durableId="1831099623">
-    <w:abstractNumId w:val="31"/>
+    <w:abstractNumId w:val="32"/>
   </w:num>
   <w:num w:numId="18" w16cid:durableId="77602603">
     <w:abstractNumId w:val="12"/>
@@ -4064,7 +4931,7 @@
     <w:abstractNumId w:val="18"/>
   </w:num>
   <w:num w:numId="21" w16cid:durableId="454451421">
-    <w:abstractNumId w:val="30"/>
+    <w:abstractNumId w:val="31"/>
   </w:num>
   <w:num w:numId="22" w16cid:durableId="724375420">
     <w:abstractNumId w:val="19"/>
@@ -4076,7 +4943,7 @@
     <w:abstractNumId w:val="11"/>
   </w:num>
   <w:num w:numId="25" w16cid:durableId="1245412842">
-    <w:abstractNumId w:val="33"/>
+    <w:abstractNumId w:val="34"/>
   </w:num>
   <w:num w:numId="26" w16cid:durableId="981812200">
     <w:abstractNumId w:val="26"/>
@@ -4100,9 +4967,12 @@
     <w:abstractNumId w:val="16"/>
   </w:num>
   <w:num w:numId="33" w16cid:durableId="776408787">
-    <w:abstractNumId w:val="32"/>
+    <w:abstractNumId w:val="33"/>
   </w:num>
   <w:num w:numId="34" w16cid:durableId="500508576">
+    <w:abstractNumId w:val="30"/>
+  </w:num>
+  <w:num w:numId="35" w16cid:durableId="2041278276">
     <w:abstractNumId w:val="29"/>
   </w:num>
 </w:numbering>

</xml_diff>

<commit_message>
Module 10 paper review
</commit_message>
<xml_diff>
--- a/Module10_recombinant_DNA_technology/technical_paper_evaluation/Module10_Yves_Greatti_technical_paper_evaluation.docx
+++ b/Module10_recombinant_DNA_technology/technical_paper_evaluation/Module10_Yves_Greatti_technical_paper_evaluation.docx
@@ -103,27 +103,26 @@
         <w:rPr>
           <w:rFonts w:asciiTheme="minorHAnsi" w:hAnsiTheme="minorHAnsi" w:cstheme="minorHAnsi"/>
         </w:rPr>
-        <w:t xml:space="preserve"> and that</w:t>
-      </w:r>
-      <w:r>
-        <w:rPr>
-          <w:rFonts w:asciiTheme="minorHAnsi" w:hAnsiTheme="minorHAnsi" w:cstheme="minorHAnsi"/>
-        </w:rPr>
-        <w:t>,</w:t>
-      </w:r>
-      <w:r>
-        <w:rPr>
-          <w:rFonts w:asciiTheme="minorHAnsi" w:hAnsiTheme="minorHAnsi" w:cstheme="minorHAnsi"/>
-        </w:rPr>
-        <w:t xml:space="preserve"> some strains have a strain modification protecting them from their own endonuclease.</w:t>
-      </w:r>
-    </w:p>
-    <w:p>
-      <w:pPr>
-        <w:rPr>
-          <w:rFonts w:asciiTheme="minorHAnsi" w:hAnsiTheme="minorHAnsi" w:cstheme="minorHAnsi"/>
-        </w:rPr>
-      </w:pPr>
+        <w:t xml:space="preserve"> </w:t>
+      </w:r>
+      <w:r>
+        <w:rPr>
+          <w:rFonts w:asciiTheme="minorHAnsi" w:hAnsiTheme="minorHAnsi" w:cstheme="minorHAnsi"/>
+        </w:rPr>
+        <w:t>but also</w:t>
+      </w:r>
+      <w:r>
+        <w:rPr>
+          <w:rFonts w:asciiTheme="minorHAnsi" w:hAnsiTheme="minorHAnsi" w:cstheme="minorHAnsi"/>
+        </w:rPr>
+        <w:t xml:space="preserve"> have a strain modification protecting them from their own endonuclease.</w:t>
+      </w:r>
+      <w:r>
+        <w:rPr>
+          <w:rFonts w:asciiTheme="minorHAnsi" w:hAnsiTheme="minorHAnsi" w:cstheme="minorHAnsi"/>
+        </w:rPr>
+        <w:t xml:space="preserve"> </w:t>
+      </w:r>
       <w:r>
         <w:rPr>
           <w:rFonts w:asciiTheme="minorHAnsi" w:hAnsiTheme="minorHAnsi" w:cstheme="minorHAnsi"/>
@@ -170,7 +169,19 @@
         <w:rPr>
           <w:rFonts w:asciiTheme="minorHAnsi" w:hAnsiTheme="minorHAnsi" w:cstheme="minorHAnsi"/>
         </w:rPr>
-        <w:t xml:space="preserve">. This modified DNA is able to successfully replicate, and infect other hosts, but since the new host does not </w:t>
+        <w:t xml:space="preserve">. This modified DNA </w:t>
+      </w:r>
+      <w:r>
+        <w:rPr>
+          <w:rFonts w:asciiTheme="minorHAnsi" w:hAnsiTheme="minorHAnsi" w:cstheme="minorHAnsi"/>
+        </w:rPr>
+        <w:t xml:space="preserve">phage </w:t>
+      </w:r>
+      <w:r>
+        <w:rPr>
+          <w:rFonts w:asciiTheme="minorHAnsi" w:hAnsiTheme="minorHAnsi" w:cstheme="minorHAnsi"/>
+        </w:rPr>
+        <w:t xml:space="preserve">is able to successfully replicate, and infect other hosts, but since the new host does not </w:t>
       </w:r>
       <w:r>
         <w:rPr>
@@ -194,7 +205,19 @@
         <w:rPr>
           <w:rFonts w:asciiTheme="minorHAnsi" w:hAnsiTheme="minorHAnsi" w:cstheme="minorHAnsi"/>
         </w:rPr>
-        <w:t xml:space="preserve"> system modification as the first one, the modified phage cannot replicate in the new host</w:t>
+        <w:t xml:space="preserve"> system modification as the first </w:t>
+      </w:r>
+      <w:r>
+        <w:rPr>
+          <w:rFonts w:asciiTheme="minorHAnsi" w:hAnsiTheme="minorHAnsi" w:cstheme="minorHAnsi"/>
+        </w:rPr>
+        <w:t>initial host</w:t>
+      </w:r>
+      <w:r>
+        <w:rPr>
+          <w:rFonts w:asciiTheme="minorHAnsi" w:hAnsiTheme="minorHAnsi" w:cstheme="minorHAnsi"/>
+        </w:rPr>
+        <w:t>, the modified phage cannot replicate in the new host</w:t>
       </w:r>
       <w:r>
         <w:rPr>
@@ -361,7 +384,23 @@
           <w:sz w:val="24"/>
           <w:szCs w:val="24"/>
         </w:rPr>
-        <w:t xml:space="preserve"> recognition sequence, they cannot be used as cloning reagents.</w:t>
+        <w:t xml:space="preserve"> recognition sequence, they cannot be </w:t>
+      </w:r>
+      <w:r>
+        <w:rPr>
+          <w:rFonts w:cstheme="minorHAnsi"/>
+          <w:sz w:val="24"/>
+          <w:szCs w:val="24"/>
+        </w:rPr>
+        <w:t xml:space="preserve">easily </w:t>
+      </w:r>
+      <w:r>
+        <w:rPr>
+          <w:rFonts w:cstheme="minorHAnsi"/>
+          <w:sz w:val="24"/>
+          <w:szCs w:val="24"/>
+        </w:rPr>
+        <w:t>used as cloning reagents.</w:t>
       </w:r>
     </w:p>
     <w:p>
@@ -383,7 +422,39 @@
           <w:sz w:val="24"/>
           <w:szCs w:val="24"/>
         </w:rPr>
-        <w:t xml:space="preserve">A breakthrough came after two seminal papers from Smith’s laboratory, </w:t>
+        <w:t>I</w:t>
+      </w:r>
+      <w:r>
+        <w:rPr>
+          <w:rFonts w:cstheme="minorHAnsi"/>
+          <w:sz w:val="24"/>
+          <w:szCs w:val="24"/>
+        </w:rPr>
+        <w:t>n 1970’s, a</w:t>
+      </w:r>
+      <w:r>
+        <w:rPr>
+          <w:rFonts w:cstheme="minorHAnsi"/>
+          <w:sz w:val="24"/>
+          <w:szCs w:val="24"/>
+        </w:rPr>
+        <w:t xml:space="preserve"> breakthrough came after two seminal papers from Smith’s laboratory</w:t>
+      </w:r>
+      <w:r>
+        <w:rPr>
+          <w:rFonts w:cstheme="minorHAnsi"/>
+          <w:sz w:val="24"/>
+          <w:szCs w:val="24"/>
+        </w:rPr>
+        <w:t>.</w:t>
+      </w:r>
+      <w:r>
+        <w:rPr>
+          <w:rFonts w:cstheme="minorHAnsi"/>
+          <w:sz w:val="24"/>
+          <w:szCs w:val="24"/>
+        </w:rPr>
+        <w:t xml:space="preserve"> </w:t>
       </w:r>
       <w:r>
         <w:rPr>
@@ -532,7 +603,39 @@
           <w:sz w:val="24"/>
           <w:szCs w:val="24"/>
         </w:rPr>
-        <w:t xml:space="preserve">DNA at a fixed location, </w:t>
+        <w:t>DNA at a fixed location</w:t>
+      </w:r>
+      <w:r>
+        <w:rPr>
+          <w:rFonts w:cstheme="minorHAnsi"/>
+          <w:sz w:val="24"/>
+          <w:szCs w:val="24"/>
+        </w:rPr>
+        <w:t xml:space="preserve"> </w:t>
+      </w:r>
+      <w:r>
+        <w:rPr>
+          <w:rFonts w:cstheme="minorHAnsi"/>
+          <w:sz w:val="24"/>
+          <w:szCs w:val="24"/>
+        </w:rPr>
+        <w:t>into two fragments with “blunt” ends</w:t>
+      </w:r>
+      <w:r>
+        <w:rPr>
+          <w:rFonts w:cstheme="minorHAnsi"/>
+          <w:sz w:val="24"/>
+          <w:szCs w:val="24"/>
+        </w:rPr>
+        <w:t>:</w:t>
+      </w:r>
+      <w:r>
+        <w:rPr>
+          <w:rFonts w:cstheme="minorHAnsi"/>
+          <w:sz w:val="24"/>
+          <w:szCs w:val="24"/>
+        </w:rPr>
+        <w:t xml:space="preserve"> </w:t>
       </w:r>
       <w:r>
         <w:rPr>
@@ -560,23 +663,7 @@
           <w:sz w:val="24"/>
           <w:szCs w:val="24"/>
         </w:rPr>
-        <w:t>, within its recognition sequence (GTY|RAC) (Y=pyrimidine (C or T), R=purine (A or G))</w:t>
-      </w:r>
-      <w:r>
-        <w:rPr>
-          <w:rFonts w:cstheme="minorHAnsi"/>
-          <w:sz w:val="24"/>
-          <w:szCs w:val="24"/>
-        </w:rPr>
-        <w:t>,</w:t>
-      </w:r>
-      <w:r>
-        <w:rPr>
-          <w:rFonts w:cstheme="minorHAnsi"/>
-          <w:sz w:val="24"/>
-          <w:szCs w:val="24"/>
-        </w:rPr>
-        <w:t xml:space="preserve"> into two fragments with “blunt” ends</w:t>
+        <w:t xml:space="preserve"> within its recognition sequence (GTY|RAC) (Y=pyrimidine (C or T), R=purine (A or G))</w:t>
       </w:r>
       <w:r>
         <w:rPr>
@@ -600,23 +687,7 @@
           <w:sz w:val="24"/>
           <w:szCs w:val="24"/>
         </w:rPr>
-        <w:t xml:space="preserve"> feature of the cut</w:t>
-      </w:r>
-      <w:r>
-        <w:rPr>
-          <w:rFonts w:cstheme="minorHAnsi"/>
-          <w:sz w:val="24"/>
-          <w:szCs w:val="24"/>
-        </w:rPr>
-        <w:t>,</w:t>
-      </w:r>
-      <w:r>
-        <w:rPr>
-          <w:rFonts w:cstheme="minorHAnsi"/>
-          <w:sz w:val="24"/>
-          <w:szCs w:val="24"/>
-        </w:rPr>
-        <w:t xml:space="preserve"> is its palindromic nature, a nucleotide sequence </w:t>
+        <w:t xml:space="preserve"> feature of the cut is its palindromic nature, a nucleotide sequence </w:t>
       </w:r>
       <w:r>
         <w:rPr>
@@ -664,7 +735,31 @@
           <w:sz w:val="24"/>
           <w:szCs w:val="24"/>
         </w:rPr>
-        <w:t xml:space="preserve"> strand. T</w:t>
+        <w:t xml:space="preserve"> strand. </w:t>
+      </w:r>
+      <w:r>
+        <w:rPr>
+          <w:rFonts w:cstheme="minorHAnsi"/>
+          <w:sz w:val="24"/>
+          <w:szCs w:val="24"/>
+        </w:rPr>
+        <w:t xml:space="preserve">Pieces of DNA cut with the same restriction enzymes </w:t>
+      </w:r>
+      <w:r>
+        <w:rPr>
+          <w:rFonts w:cstheme="minorHAnsi"/>
+          <w:sz w:val="24"/>
+          <w:szCs w:val="24"/>
+        </w:rPr>
+        <w:t xml:space="preserve">would therefore all have the same length and could be joined to create hybrid DNA molecules. </w:t>
+      </w:r>
+      <w:r>
+        <w:rPr>
+          <w:rFonts w:cstheme="minorHAnsi"/>
+          <w:sz w:val="24"/>
+          <w:szCs w:val="24"/>
+        </w:rPr>
+        <w:t>T</w:t>
       </w:r>
       <w:r>
         <w:rPr>
@@ -680,7 +775,15 @@
           <w:sz w:val="24"/>
           <w:szCs w:val="24"/>
         </w:rPr>
-        <w:t xml:space="preserve">II, enzymes are smaller (molecular weight about 100-20kDa), </w:t>
+        <w:t>II enzymes are smaller (molecular weight about 100-20kDa)</w:t>
+      </w:r>
+      <w:r>
+        <w:rPr>
+          <w:rFonts w:cstheme="minorHAnsi"/>
+          <w:sz w:val="24"/>
+          <w:szCs w:val="24"/>
+        </w:rPr>
+        <w:t xml:space="preserve"> </w:t>
       </w:r>
       <w:r>
         <w:rPr>
@@ -705,158 +808,6 @@
           <w:szCs w:val="24"/>
         </w:rPr>
         <w:t xml:space="preserve"> </w:t>
-      </w:r>
-      <w:r>
-        <w:rPr>
-          <w:rFonts w:cstheme="minorHAnsi"/>
-          <w:sz w:val="24"/>
-          <w:szCs w:val="24"/>
-        </w:rPr>
-        <w:t xml:space="preserve">Nathan’s laboratory </w:t>
-      </w:r>
-      <w:r>
-        <w:rPr>
-          <w:rFonts w:cstheme="minorHAnsi"/>
-          <w:sz w:val="24"/>
-          <w:szCs w:val="24"/>
-        </w:rPr>
-        <w:t xml:space="preserve">further </w:t>
-      </w:r>
-      <w:r>
-        <w:rPr>
-          <w:rFonts w:cstheme="minorHAnsi"/>
-          <w:sz w:val="24"/>
-          <w:szCs w:val="24"/>
-        </w:rPr>
-        <w:t xml:space="preserve">investigated </w:t>
-      </w:r>
-      <w:r>
-        <w:rPr>
-          <w:rFonts w:cstheme="minorHAnsi"/>
-          <w:sz w:val="24"/>
-          <w:szCs w:val="24"/>
-        </w:rPr>
-        <w:t>S</w:t>
-      </w:r>
-      <w:r>
-        <w:rPr>
-          <w:rFonts w:cstheme="minorHAnsi"/>
-          <w:sz w:val="24"/>
-          <w:szCs w:val="24"/>
-        </w:rPr>
-        <w:t xml:space="preserve">mith </w:t>
-      </w:r>
-      <w:r>
-        <w:rPr>
-          <w:rFonts w:cstheme="minorHAnsi"/>
-          <w:sz w:val="24"/>
-          <w:szCs w:val="24"/>
-        </w:rPr>
-        <w:t>work</w:t>
-      </w:r>
-      <w:r>
-        <w:rPr>
-          <w:rFonts w:cstheme="minorHAnsi"/>
-          <w:sz w:val="24"/>
-          <w:szCs w:val="24"/>
-        </w:rPr>
-        <w:t>,</w:t>
-      </w:r>
-      <w:r>
-        <w:rPr>
-          <w:rFonts w:cstheme="minorHAnsi"/>
-          <w:sz w:val="24"/>
-          <w:szCs w:val="24"/>
-        </w:rPr>
-        <w:t xml:space="preserve"> </w:t>
-      </w:r>
-      <w:r>
-        <w:rPr>
-          <w:rFonts w:cstheme="minorHAnsi"/>
-          <w:sz w:val="24"/>
-          <w:szCs w:val="24"/>
-        </w:rPr>
-        <w:t xml:space="preserve">and discovered that individual gene could be mapped by </w:t>
-      </w:r>
-      <w:r>
-        <w:rPr>
-          <w:rFonts w:cstheme="minorHAnsi"/>
-          <w:sz w:val="24"/>
-          <w:szCs w:val="24"/>
-        </w:rPr>
-        <w:t xml:space="preserve">comparing </w:t>
-      </w:r>
-      <w:r>
-        <w:rPr>
-          <w:rFonts w:cstheme="minorHAnsi"/>
-          <w:sz w:val="24"/>
-          <w:szCs w:val="24"/>
-        </w:rPr>
-        <w:t>the</w:t>
-      </w:r>
-      <w:r>
-        <w:rPr>
-          <w:rFonts w:cstheme="minorHAnsi"/>
-          <w:sz w:val="24"/>
-          <w:szCs w:val="24"/>
-        </w:rPr>
-        <w:t xml:space="preserve"> </w:t>
-      </w:r>
-      <w:r>
-        <w:rPr>
-          <w:rFonts w:cstheme="minorHAnsi"/>
-          <w:sz w:val="24"/>
-          <w:szCs w:val="24"/>
-        </w:rPr>
-        <w:t>endonucleas</w:t>
-      </w:r>
-      <w:r>
-        <w:rPr>
-          <w:rFonts w:cstheme="minorHAnsi"/>
-          <w:sz w:val="24"/>
-          <w:szCs w:val="24"/>
-        </w:rPr>
-        <w:t>e</w:t>
-      </w:r>
-      <w:r>
-        <w:rPr>
-          <w:rFonts w:cstheme="minorHAnsi"/>
-          <w:sz w:val="24"/>
-          <w:szCs w:val="24"/>
-        </w:rPr>
-        <w:t xml:space="preserve"> “</w:t>
-      </w:r>
-      <w:r>
-        <w:rPr>
-          <w:rFonts w:cstheme="minorHAnsi"/>
-          <w:sz w:val="24"/>
-          <w:szCs w:val="24"/>
-        </w:rPr>
-        <w:t>restriction maps” with the</w:t>
-      </w:r>
-      <w:r>
-        <w:rPr>
-          <w:rFonts w:cstheme="minorHAnsi"/>
-          <w:sz w:val="24"/>
-          <w:szCs w:val="24"/>
-        </w:rPr>
-        <w:t xml:space="preserve"> corresponding </w:t>
-      </w:r>
-      <w:r>
-        <w:rPr>
-          <w:rFonts w:cstheme="minorHAnsi"/>
-          <w:sz w:val="24"/>
-          <w:szCs w:val="24"/>
-        </w:rPr>
-        <w:t>genetic</w:t>
-      </w:r>
-      <w:r>
-        <w:rPr>
-          <w:rFonts w:cstheme="minorHAnsi"/>
-          <w:sz w:val="24"/>
-          <w:szCs w:val="24"/>
-        </w:rPr>
-        <w:t xml:space="preserve"> map.</w:t>
       </w:r>
     </w:p>
     <w:p>
@@ -904,7 +855,15 @@
           <w:sz w:val="24"/>
           <w:szCs w:val="24"/>
         </w:rPr>
-        <w:t>. Type III enzyme is a large molecule (mol. weight ~ 200KDa), they do require Mg</w:t>
+        <w:t>. Type III enzyme is a large molecule (mol. weight ~ 200KDa), they do require</w:t>
+      </w:r>
+      <w:r>
+        <w:rPr>
+          <w:rFonts w:cstheme="minorHAnsi"/>
+          <w:sz w:val="24"/>
+          <w:szCs w:val="24"/>
+        </w:rPr>
+        <w:t xml:space="preserve"> Mg</w:t>
       </w:r>
       <w:r>
         <w:rPr>
@@ -921,7 +880,7 @@
           <w:sz w:val="24"/>
           <w:szCs w:val="24"/>
         </w:rPr>
-        <w:t xml:space="preserve">and ATP for activation but not SAM. They cleave outside of their recognition sequences and require these two </w:t>
+        <w:t xml:space="preserve">and ATP for activation but not SAM. They cleave outside of their recognition sequences and require two </w:t>
       </w:r>
       <w:r>
         <w:rPr>
@@ -937,15 +896,39 @@
           <w:sz w:val="24"/>
           <w:szCs w:val="24"/>
         </w:rPr>
-        <w:t>sequences in opposite directions</w:t>
-      </w:r>
-      <w:r>
-        <w:rPr>
-          <w:rFonts w:cstheme="minorHAnsi"/>
-          <w:sz w:val="24"/>
-          <w:szCs w:val="24"/>
-        </w:rPr>
-        <w:t xml:space="preserve">, within the same DNA, </w:t>
+        <w:t>sequences</w:t>
+      </w:r>
+      <w:r>
+        <w:rPr>
+          <w:rFonts w:cstheme="minorHAnsi"/>
+          <w:sz w:val="24"/>
+          <w:szCs w:val="24"/>
+        </w:rPr>
+        <w:t xml:space="preserve"> </w:t>
+      </w:r>
+      <w:r>
+        <w:rPr>
+          <w:rFonts w:cstheme="minorHAnsi"/>
+          <w:sz w:val="24"/>
+          <w:szCs w:val="24"/>
+        </w:rPr>
+        <w:t>within the same DNA</w:t>
+      </w:r>
+      <w:r>
+        <w:rPr>
+          <w:rFonts w:cstheme="minorHAnsi"/>
+          <w:sz w:val="24"/>
+          <w:szCs w:val="24"/>
+        </w:rPr>
+        <w:t xml:space="preserve"> in opposite directions</w:t>
+      </w:r>
+      <w:r>
+        <w:rPr>
+          <w:rFonts w:cstheme="minorHAnsi"/>
+          <w:sz w:val="24"/>
+          <w:szCs w:val="24"/>
+        </w:rPr>
+        <w:t xml:space="preserve">, </w:t>
       </w:r>
       <w:r>
         <w:rPr>
@@ -992,7 +975,15 @@
           <w:sz w:val="24"/>
           <w:szCs w:val="24"/>
         </w:rPr>
-        <w:t xml:space="preserve">Recently </w:t>
+        <w:t>These days there are</w:t>
+      </w:r>
+      <w:r>
+        <w:rPr>
+          <w:rFonts w:cstheme="minorHAnsi"/>
+          <w:sz w:val="24"/>
+          <w:szCs w:val="24"/>
+        </w:rPr>
+        <w:t xml:space="preserve"> </w:t>
       </w:r>
       <w:r>
         <w:rPr>
@@ -1024,7 +1015,23 @@
           <w:sz w:val="24"/>
           <w:szCs w:val="24"/>
         </w:rPr>
-        <w:t xml:space="preserve"> (latest total number can be found at </w:t>
+        <w:t xml:space="preserve"> (latest number</w:t>
+      </w:r>
+      <w:r>
+        <w:rPr>
+          <w:rFonts w:cstheme="minorHAnsi"/>
+          <w:sz w:val="24"/>
+          <w:szCs w:val="24"/>
+        </w:rPr>
+        <w:t>s</w:t>
+      </w:r>
+      <w:r>
+        <w:rPr>
+          <w:rFonts w:cstheme="minorHAnsi"/>
+          <w:sz w:val="24"/>
+          <w:szCs w:val="24"/>
+        </w:rPr>
+        <w:t xml:space="preserve"> can be found at </w:t>
       </w:r>
       <w:r>
         <w:rPr>
@@ -1261,14 +1268,7 @@
         <w:rPr>
           <w:rFonts w:asciiTheme="minorHAnsi" w:hAnsiTheme="minorHAnsi" w:cstheme="minorHAnsi"/>
         </w:rPr>
-        <w:t xml:space="preserve">very commercial </w:t>
-      </w:r>
-      <w:r>
-        <w:rPr>
-          <w:rFonts w:asciiTheme="minorHAnsi" w:hAnsiTheme="minorHAnsi" w:cstheme="minorHAnsi"/>
-        </w:rPr>
-        <w:lastRenderedPageBreak/>
-        <w:t xml:space="preserve">enzyme has been purified from </w:t>
+        <w:t xml:space="preserve">very commercial enzyme has been purified from </w:t>
       </w:r>
       <w:r>
         <w:rPr>
@@ -1304,7 +1304,14 @@
         <w:rPr>
           <w:rFonts w:asciiTheme="minorHAnsi" w:hAnsiTheme="minorHAnsi" w:cstheme="minorHAnsi"/>
         </w:rPr>
-        <w:t xml:space="preserve">the desired </w:t>
+        <w:t xml:space="preserve">the </w:t>
+      </w:r>
+      <w:r>
+        <w:rPr>
+          <w:rFonts w:asciiTheme="minorHAnsi" w:hAnsiTheme="minorHAnsi" w:cstheme="minorHAnsi"/>
+        </w:rPr>
+        <w:lastRenderedPageBreak/>
+        <w:t xml:space="preserve">desired </w:t>
       </w:r>
       <w:r>
         <w:rPr>
@@ -1428,6 +1435,271 @@
       <w:pPr>
         <w:rPr>
           <w:rFonts w:asciiTheme="minorHAnsi" w:hAnsiTheme="minorHAnsi" w:cstheme="minorHAnsi"/>
+        </w:rPr>
+      </w:pPr>
+      <w:r>
+        <w:rPr>
+          <w:rFonts w:asciiTheme="minorHAnsi" w:hAnsiTheme="minorHAnsi" w:cstheme="minorHAnsi"/>
+        </w:rPr>
+        <w:t xml:space="preserve">The companies like </w:t>
+      </w:r>
+      <w:r>
+        <w:rPr>
+          <w:rFonts w:asciiTheme="minorHAnsi" w:hAnsiTheme="minorHAnsi" w:cstheme="minorHAnsi"/>
+        </w:rPr>
+        <w:t xml:space="preserve">NEB (New England Biolabs) </w:t>
+      </w:r>
+      <w:r>
+        <w:rPr>
+          <w:rFonts w:asciiTheme="minorHAnsi" w:hAnsiTheme="minorHAnsi" w:cstheme="minorHAnsi"/>
+        </w:rPr>
+        <w:t xml:space="preserve">or Promega </w:t>
+      </w:r>
+      <w:r>
+        <w:rPr>
+          <w:rFonts w:asciiTheme="minorHAnsi" w:hAnsiTheme="minorHAnsi" w:cstheme="minorHAnsi"/>
+        </w:rPr>
+        <w:t xml:space="preserve">are still in activity today, </w:t>
+      </w:r>
+      <w:r>
+        <w:rPr>
+          <w:rFonts w:asciiTheme="minorHAnsi" w:hAnsiTheme="minorHAnsi" w:cstheme="minorHAnsi"/>
+        </w:rPr>
+        <w:t>they were</w:t>
+      </w:r>
+      <w:r>
+        <w:rPr>
+          <w:rFonts w:asciiTheme="minorHAnsi" w:hAnsiTheme="minorHAnsi" w:cstheme="minorHAnsi"/>
+        </w:rPr>
+        <w:t xml:space="preserve"> among the first companies to discover, purify, produce</w:t>
+      </w:r>
+      <w:r>
+        <w:rPr>
+          <w:rFonts w:asciiTheme="minorHAnsi" w:hAnsiTheme="minorHAnsi" w:cstheme="minorHAnsi"/>
+        </w:rPr>
+        <w:t xml:space="preserve"> restriction enzymes. </w:t>
+      </w:r>
+      <w:r>
+        <w:rPr>
+          <w:rFonts w:asciiTheme="minorHAnsi" w:hAnsiTheme="minorHAnsi" w:cstheme="minorHAnsi"/>
+        </w:rPr>
+        <w:t>With time t</w:t>
+      </w:r>
+      <w:r>
+        <w:rPr>
+          <w:rFonts w:asciiTheme="minorHAnsi" w:hAnsiTheme="minorHAnsi" w:cstheme="minorHAnsi"/>
+        </w:rPr>
+        <w:t>he</w:t>
+      </w:r>
+      <w:r>
+        <w:rPr>
+          <w:rFonts w:asciiTheme="minorHAnsi" w:hAnsiTheme="minorHAnsi" w:cstheme="minorHAnsi"/>
+        </w:rPr>
+        <w:t>y</w:t>
+      </w:r>
+      <w:r>
+        <w:rPr>
+          <w:rFonts w:asciiTheme="minorHAnsi" w:hAnsiTheme="minorHAnsi" w:cstheme="minorHAnsi"/>
+        </w:rPr>
+        <w:t xml:space="preserve"> have accumulated an impressive catalog of restriction endonucleases</w:t>
+      </w:r>
+      <w:r>
+        <w:rPr>
+          <w:rFonts w:asciiTheme="minorHAnsi" w:hAnsiTheme="minorHAnsi" w:cstheme="minorHAnsi"/>
+        </w:rPr>
+        <w:t xml:space="preserve"> but also </w:t>
+      </w:r>
+      <w:r>
+        <w:rPr>
+          <w:rFonts w:asciiTheme="minorHAnsi" w:hAnsiTheme="minorHAnsi" w:cstheme="minorHAnsi"/>
+        </w:rPr>
+        <w:t>PCR amplification products, nucleic acid purification products, RNA reagents, DNA assembly, cloning and mutagenesis kits and genome ed</w:t>
+      </w:r>
+      <w:r>
+        <w:rPr>
+          <w:rFonts w:asciiTheme="minorHAnsi" w:hAnsiTheme="minorHAnsi" w:cstheme="minorHAnsi"/>
+        </w:rPr>
+        <w:t>i</w:t>
+      </w:r>
+      <w:r>
+        <w:rPr>
+          <w:rFonts w:asciiTheme="minorHAnsi" w:hAnsiTheme="minorHAnsi" w:cstheme="minorHAnsi"/>
+        </w:rPr>
+        <w:t>ting tools.</w:t>
+      </w:r>
+    </w:p>
+    <w:p>
+      <w:pPr>
+        <w:rPr>
+          <w:rFonts w:asciiTheme="minorHAnsi" w:hAnsiTheme="minorHAnsi" w:cstheme="minorHAnsi"/>
+        </w:rPr>
+      </w:pPr>
+      <w:r>
+        <w:rPr>
+          <w:rFonts w:asciiTheme="minorHAnsi" w:hAnsiTheme="minorHAnsi" w:cstheme="minorHAnsi"/>
+        </w:rPr>
+        <w:t>More</w:t>
+      </w:r>
+      <w:r>
+        <w:rPr>
+          <w:rFonts w:asciiTheme="minorHAnsi" w:hAnsiTheme="minorHAnsi" w:cstheme="minorHAnsi"/>
+        </w:rPr>
+        <w:t xml:space="preserve"> recent new comers are: Life in Genomics, Arbor Sciences, Watchmaker Genomics and Eton Science</w:t>
+      </w:r>
+      <w:r>
+        <w:rPr>
+          <w:rFonts w:asciiTheme="minorHAnsi" w:hAnsiTheme="minorHAnsi" w:cstheme="minorHAnsi"/>
+        </w:rPr>
+        <w:t xml:space="preserve">. Other companies were founded to exploit </w:t>
+      </w:r>
+      <w:proofErr w:type="spellStart"/>
+      <w:r>
+        <w:rPr>
+          <w:rFonts w:asciiTheme="minorHAnsi" w:hAnsiTheme="minorHAnsi" w:cstheme="minorHAnsi"/>
+        </w:rPr>
+        <w:t>REases</w:t>
+      </w:r>
+      <w:proofErr w:type="spellEnd"/>
+      <w:r>
+        <w:rPr>
+          <w:rFonts w:asciiTheme="minorHAnsi" w:hAnsiTheme="minorHAnsi" w:cstheme="minorHAnsi"/>
+        </w:rPr>
+        <w:t xml:space="preserve"> to produce high value molecule based therapeutics like Biogen which </w:t>
+      </w:r>
+      <w:r>
+        <w:rPr>
+          <w:rFonts w:asciiTheme="minorHAnsi" w:hAnsiTheme="minorHAnsi" w:cstheme="minorHAnsi"/>
+        </w:rPr>
+        <w:t>engineered</w:t>
+      </w:r>
+      <w:r>
+        <w:rPr>
+          <w:rFonts w:asciiTheme="minorHAnsi" w:hAnsiTheme="minorHAnsi" w:cstheme="minorHAnsi"/>
+        </w:rPr>
+        <w:t xml:space="preserve"> </w:t>
+      </w:r>
+      <w:r>
+        <w:rPr>
+          <w:rFonts w:asciiTheme="minorHAnsi" w:hAnsiTheme="minorHAnsi" w:cstheme="minorHAnsi"/>
+        </w:rPr>
+        <w:t>the first</w:t>
+      </w:r>
+      <w:r>
+        <w:rPr>
+          <w:rFonts w:asciiTheme="minorHAnsi" w:hAnsiTheme="minorHAnsi" w:cstheme="minorHAnsi"/>
+        </w:rPr>
+        <w:t xml:space="preserve"> “recombinant” vaccine for hepatitis B or Genentech which was able to create human insulin in </w:t>
+      </w:r>
+      <w:proofErr w:type="gramStart"/>
+      <w:r>
+        <w:rPr>
+          <w:rFonts w:asciiTheme="minorHAnsi" w:hAnsiTheme="minorHAnsi" w:cstheme="minorHAnsi"/>
+          <w:i/>
+          <w:iCs/>
+        </w:rPr>
+        <w:t>E.col</w:t>
+      </w:r>
+      <w:r>
+        <w:rPr>
+          <w:rFonts w:asciiTheme="minorHAnsi" w:hAnsiTheme="minorHAnsi" w:cstheme="minorHAnsi"/>
+          <w:i/>
+          <w:iCs/>
+        </w:rPr>
+        <w:t>i</w:t>
+      </w:r>
+      <w:proofErr w:type="gramEnd"/>
+      <w:r>
+        <w:rPr>
+          <w:rFonts w:asciiTheme="minorHAnsi" w:hAnsiTheme="minorHAnsi" w:cstheme="minorHAnsi"/>
+        </w:rPr>
+        <w:t xml:space="preserve">. </w:t>
+      </w:r>
+    </w:p>
+    <w:p>
+      <w:pPr>
+        <w:rPr>
+          <w:rFonts w:asciiTheme="minorHAnsi" w:hAnsiTheme="minorHAnsi" w:cstheme="minorHAnsi"/>
+        </w:rPr>
+      </w:pPr>
+      <w:r>
+        <w:rPr>
+          <w:rFonts w:asciiTheme="minorHAnsi" w:hAnsiTheme="minorHAnsi" w:cstheme="minorHAnsi"/>
+        </w:rPr>
+        <w:t xml:space="preserve">In academia, restriction enzymes are ubiquitous in any biological </w:t>
+      </w:r>
+      <w:r>
+        <w:rPr>
+          <w:rFonts w:asciiTheme="minorHAnsi" w:hAnsiTheme="minorHAnsi" w:cstheme="minorHAnsi"/>
+        </w:rPr>
+        <w:t xml:space="preserve">or life science </w:t>
+      </w:r>
+      <w:r>
+        <w:rPr>
+          <w:rFonts w:asciiTheme="minorHAnsi" w:hAnsiTheme="minorHAnsi" w:cstheme="minorHAnsi"/>
+        </w:rPr>
+        <w:t>research</w:t>
+      </w:r>
+      <w:r>
+        <w:rPr>
+          <w:rFonts w:asciiTheme="minorHAnsi" w:hAnsiTheme="minorHAnsi" w:cstheme="minorHAnsi"/>
+        </w:rPr>
+        <w:t xml:space="preserve">. Recently Fordyce and </w:t>
+      </w:r>
+      <w:proofErr w:type="spellStart"/>
+      <w:r>
+        <w:rPr>
+          <w:rFonts w:asciiTheme="minorHAnsi" w:hAnsiTheme="minorHAnsi" w:cstheme="minorHAnsi"/>
+        </w:rPr>
+        <w:t>Hersschlag</w:t>
+      </w:r>
+      <w:proofErr w:type="spellEnd"/>
+      <w:r>
+        <w:rPr>
+          <w:rFonts w:asciiTheme="minorHAnsi" w:hAnsiTheme="minorHAnsi" w:cstheme="minorHAnsi"/>
+        </w:rPr>
+        <w:t xml:space="preserve"> labs </w:t>
+      </w:r>
+      <w:r>
+        <w:rPr>
+          <w:rFonts w:asciiTheme="minorHAnsi" w:hAnsiTheme="minorHAnsi" w:cstheme="minorHAnsi"/>
+        </w:rPr>
+        <w:t xml:space="preserve">created a </w:t>
+      </w:r>
+      <w:r>
+        <w:rPr>
+          <w:rFonts w:asciiTheme="minorHAnsi" w:hAnsiTheme="minorHAnsi" w:cstheme="minorHAnsi"/>
+        </w:rPr>
+        <w:t xml:space="preserve">high-throughput microfluidic kinetics (HT-MEK) chip that </w:t>
+      </w:r>
+      <w:r>
+        <w:rPr>
+          <w:rFonts w:asciiTheme="minorHAnsi" w:hAnsiTheme="minorHAnsi" w:cstheme="minorHAnsi"/>
+        </w:rPr>
+        <w:t>dramatically speed</w:t>
+      </w:r>
+      <w:r>
+        <w:rPr>
+          <w:rFonts w:asciiTheme="minorHAnsi" w:hAnsiTheme="minorHAnsi" w:cstheme="minorHAnsi"/>
+        </w:rPr>
+        <w:t>s</w:t>
+      </w:r>
+      <w:r>
+        <w:rPr>
+          <w:rFonts w:asciiTheme="minorHAnsi" w:hAnsiTheme="minorHAnsi" w:cstheme="minorHAnsi"/>
+        </w:rPr>
+        <w:t xml:space="preserve"> up enzyme analysis. HT-MEK could accelerate allosteric targeting drugs, and allows to reverse-engineer enzymes and design for example enzymes that can degrade plastics into nontoxic pieces</w:t>
+      </w:r>
+      <w:r>
+        <w:rPr>
+          <w:rFonts w:asciiTheme="minorHAnsi" w:hAnsiTheme="minorHAnsi" w:cstheme="minorHAnsi"/>
+        </w:rPr>
+        <w:t>.</w:t>
+      </w:r>
+    </w:p>
+    <w:p>
+      <w:pPr>
+        <w:rPr>
+          <w:rFonts w:asciiTheme="minorHAnsi" w:hAnsiTheme="minorHAnsi" w:cstheme="minorHAnsi"/>
           <w:b/>
           <w:bCs/>
         </w:rPr>
@@ -1613,7 +1885,7 @@
         <w:rPr>
           <w:rFonts w:asciiTheme="minorHAnsi" w:hAnsiTheme="minorHAnsi" w:cstheme="minorHAnsi"/>
         </w:rPr>
-        <w:t>d</w:t>
+        <w:t>s</w:t>
       </w:r>
       <w:r>
         <w:rPr>
@@ -1655,13 +1927,61 @@
         <w:rPr>
           <w:rFonts w:asciiTheme="minorHAnsi" w:hAnsiTheme="minorHAnsi" w:cstheme="minorHAnsi"/>
         </w:rPr>
-        <w:t>homologous DNA sequences,</w:t>
-      </w:r>
-      <w:r>
-        <w:rPr>
-          <w:rFonts w:asciiTheme="minorHAnsi" w:hAnsiTheme="minorHAnsi" w:cstheme="minorHAnsi"/>
-        </w:rPr>
-        <w:t xml:space="preserve"> or</w:t>
+        <w:t xml:space="preserve">homologous DNA sequences, or </w:t>
+      </w:r>
+      <w:r>
+        <w:rPr>
+          <w:rFonts w:asciiTheme="minorHAnsi" w:hAnsiTheme="minorHAnsi" w:cstheme="minorHAnsi"/>
+        </w:rPr>
+        <w:t>polymorphisms.</w:t>
+      </w:r>
+      <w:r>
+        <w:rPr>
+          <w:rFonts w:asciiTheme="minorHAnsi" w:hAnsiTheme="minorHAnsi" w:cstheme="minorHAnsi"/>
+        </w:rPr>
+        <w:t xml:space="preserve"> R</w:t>
+      </w:r>
+      <w:r>
+        <w:rPr>
+          <w:rFonts w:asciiTheme="minorHAnsi" w:hAnsiTheme="minorHAnsi" w:cstheme="minorHAnsi"/>
+        </w:rPr>
+        <w:t xml:space="preserve">estriction length polymorphism (RFLP) </w:t>
+      </w:r>
+      <w:r>
+        <w:rPr>
+          <w:rFonts w:asciiTheme="minorHAnsi" w:hAnsiTheme="minorHAnsi" w:cstheme="minorHAnsi"/>
+        </w:rPr>
+        <w:t>analysis</w:t>
+      </w:r>
+      <w:r>
+        <w:rPr>
+          <w:rFonts w:asciiTheme="minorHAnsi" w:hAnsiTheme="minorHAnsi" w:cstheme="minorHAnsi"/>
+        </w:rPr>
+        <w:t>,</w:t>
+      </w:r>
+      <w:r>
+        <w:rPr>
+          <w:rFonts w:asciiTheme="minorHAnsi" w:hAnsiTheme="minorHAnsi" w:cstheme="minorHAnsi"/>
+        </w:rPr>
+        <w:t xml:space="preserve"> which has been superseded by faster and cheaper </w:t>
+      </w:r>
+      <w:r>
+        <w:rPr>
+          <w:rFonts w:asciiTheme="minorHAnsi" w:hAnsiTheme="minorHAnsi" w:cstheme="minorHAnsi"/>
+        </w:rPr>
+        <w:t>techniques,</w:t>
+      </w:r>
+      <w:r>
+        <w:rPr>
+          <w:rFonts w:asciiTheme="minorHAnsi" w:hAnsiTheme="minorHAnsi" w:cstheme="minorHAnsi"/>
+        </w:rPr>
+        <w:t xml:space="preserve"> was initially used in genome mapping, localization of </w:t>
+      </w:r>
+      <w:r>
+        <w:rPr>
+          <w:rFonts w:asciiTheme="minorHAnsi" w:hAnsiTheme="minorHAnsi" w:cstheme="minorHAnsi"/>
+        </w:rPr>
+        <w:t>genes for genetic diseases, and genetic fingerprinting.</w:t>
       </w:r>
       <w:r>
         <w:rPr>
@@ -1673,43 +1993,7 @@
         <w:rPr>
           <w:rFonts w:asciiTheme="minorHAnsi" w:hAnsiTheme="minorHAnsi" w:cstheme="minorHAnsi"/>
         </w:rPr>
-        <w:t>polymorphisms.</w:t>
-      </w:r>
-      <w:r>
-        <w:rPr>
-          <w:rFonts w:asciiTheme="minorHAnsi" w:hAnsiTheme="minorHAnsi" w:cstheme="minorHAnsi"/>
-        </w:rPr>
-        <w:t xml:space="preserve"> R</w:t>
-      </w:r>
-      <w:r>
-        <w:rPr>
-          <w:rFonts w:asciiTheme="minorHAnsi" w:hAnsiTheme="minorHAnsi" w:cstheme="minorHAnsi"/>
-        </w:rPr>
-        <w:t xml:space="preserve">estriction length polymorphism (RFLP) </w:t>
-      </w:r>
-      <w:r>
-        <w:rPr>
-          <w:rFonts w:asciiTheme="minorHAnsi" w:hAnsiTheme="minorHAnsi" w:cstheme="minorHAnsi"/>
-        </w:rPr>
-        <w:t xml:space="preserve">analysis which has been which superseded by faster and cheaper </w:t>
-      </w:r>
-      <w:r>
-        <w:rPr>
-          <w:rFonts w:asciiTheme="minorHAnsi" w:hAnsiTheme="minorHAnsi" w:cstheme="minorHAnsi"/>
-        </w:rPr>
-        <w:t>techniques,</w:t>
-      </w:r>
-      <w:r>
-        <w:rPr>
-          <w:rFonts w:asciiTheme="minorHAnsi" w:hAnsiTheme="minorHAnsi" w:cstheme="minorHAnsi"/>
-        </w:rPr>
-        <w:t xml:space="preserve"> was initially used in genome mapping, localization of </w:t>
-      </w:r>
-      <w:r>
-        <w:rPr>
-          <w:rFonts w:asciiTheme="minorHAnsi" w:hAnsiTheme="minorHAnsi" w:cstheme="minorHAnsi"/>
-        </w:rPr>
-        <w:t>genes for genetic diseases, and genetic fingerprinting.</w:t>
+        <w:t>Today single-nucleotides polymorphism (SNP) analysis is preferred, and sequence changes can also be analyzed faster with polymerase chain reaction (PCR).</w:t>
       </w:r>
       <w:r>
         <w:rPr>
@@ -1721,26 +2005,137 @@
         <w:rPr>
           <w:rFonts w:asciiTheme="minorHAnsi" w:hAnsiTheme="minorHAnsi" w:cstheme="minorHAnsi"/>
         </w:rPr>
-        <w:t>Today s</w:t>
-      </w:r>
-      <w:r>
-        <w:rPr>
-          <w:rFonts w:asciiTheme="minorHAnsi" w:hAnsiTheme="minorHAnsi" w:cstheme="minorHAnsi"/>
-        </w:rPr>
-        <w:t xml:space="preserve">ingle-nucleotides polymorphism (SNP) analysis is preferred, </w:t>
-      </w:r>
-      <w:r>
-        <w:rPr>
-          <w:rFonts w:asciiTheme="minorHAnsi" w:hAnsiTheme="minorHAnsi" w:cstheme="minorHAnsi"/>
-        </w:rPr>
-        <w:t>and</w:t>
-      </w:r>
-      <w:r>
-        <w:rPr>
-          <w:rFonts w:asciiTheme="minorHAnsi" w:hAnsiTheme="minorHAnsi" w:cstheme="minorHAnsi"/>
-        </w:rPr>
-        <w:t xml:space="preserve"> sequence changes can also be analyzed faster with polymerase chain reaction (PCR).</w:t>
-      </w:r>
+        <w:t>T</w:t>
+      </w:r>
+      <w:r>
+        <w:rPr>
+          <w:rFonts w:asciiTheme="minorHAnsi" w:hAnsiTheme="minorHAnsi" w:cstheme="minorHAnsi"/>
+        </w:rPr>
+        <w:t>erminal restriction fragment length polymorphism (TRFLP</w:t>
+      </w:r>
+      <w:r>
+        <w:rPr>
+          <w:rFonts w:asciiTheme="minorHAnsi" w:hAnsiTheme="minorHAnsi" w:cstheme="minorHAnsi"/>
+        </w:rPr>
+        <w:t>)</w:t>
+      </w:r>
+      <w:r>
+        <w:rPr>
+          <w:rFonts w:asciiTheme="minorHAnsi" w:hAnsiTheme="minorHAnsi" w:cstheme="minorHAnsi"/>
+        </w:rPr>
+        <w:t xml:space="preserve"> detection</w:t>
+      </w:r>
+      <w:r>
+        <w:rPr>
+          <w:rFonts w:asciiTheme="minorHAnsi" w:hAnsiTheme="minorHAnsi" w:cstheme="minorHAnsi"/>
+        </w:rPr>
+        <w:t>, characteri</w:t>
+      </w:r>
+      <w:r>
+        <w:rPr>
+          <w:rFonts w:asciiTheme="minorHAnsi" w:hAnsiTheme="minorHAnsi" w:cstheme="minorHAnsi"/>
+        </w:rPr>
+        <w:t>zes</w:t>
+      </w:r>
+      <w:r>
+        <w:rPr>
+          <w:rFonts w:asciiTheme="minorHAnsi" w:hAnsiTheme="minorHAnsi" w:cstheme="minorHAnsi"/>
+        </w:rPr>
+        <w:t xml:space="preserve"> bacterial, fungi species or microbial communities</w:t>
+      </w:r>
+      <w:r>
+        <w:rPr>
+          <w:rFonts w:asciiTheme="minorHAnsi" w:hAnsiTheme="minorHAnsi" w:cstheme="minorHAnsi"/>
+        </w:rPr>
+        <w:t>;</w:t>
+      </w:r>
+      <w:r>
+        <w:rPr>
+          <w:rFonts w:asciiTheme="minorHAnsi" w:hAnsiTheme="minorHAnsi" w:cstheme="minorHAnsi"/>
+        </w:rPr>
+        <w:t xml:space="preserve"> PCR products</w:t>
+      </w:r>
+      <w:r>
+        <w:rPr>
+          <w:rFonts w:asciiTheme="minorHAnsi" w:hAnsiTheme="minorHAnsi" w:cstheme="minorHAnsi"/>
+        </w:rPr>
+        <w:t xml:space="preserve"> </w:t>
+      </w:r>
+      <w:r>
+        <w:rPr>
+          <w:rFonts w:asciiTheme="minorHAnsi" w:hAnsiTheme="minorHAnsi" w:cstheme="minorHAnsi"/>
+        </w:rPr>
+        <w:t>are digested using restriction enzymes</w:t>
+      </w:r>
+      <w:r>
+        <w:rPr>
+          <w:rFonts w:asciiTheme="minorHAnsi" w:hAnsiTheme="minorHAnsi" w:cstheme="minorHAnsi"/>
+        </w:rPr>
+        <w:t>.</w:t>
+      </w:r>
+      <w:r>
+        <w:rPr>
+          <w:rFonts w:asciiTheme="minorHAnsi" w:hAnsiTheme="minorHAnsi" w:cstheme="minorHAnsi"/>
+        </w:rPr>
+        <w:t xml:space="preserve"> Restriction enzymes, </w:t>
+      </w:r>
+      <w:proofErr w:type="spellStart"/>
+      <w:r>
+        <w:rPr>
+          <w:rFonts w:asciiTheme="minorHAnsi" w:hAnsiTheme="minorHAnsi" w:cstheme="minorHAnsi"/>
+          <w:i/>
+          <w:iCs/>
+        </w:rPr>
+        <w:t>Mbo</w:t>
+      </w:r>
+      <w:proofErr w:type="spellEnd"/>
+      <w:r>
+        <w:rPr>
+          <w:rFonts w:asciiTheme="minorHAnsi" w:hAnsiTheme="minorHAnsi" w:cstheme="minorHAnsi"/>
+          <w:i/>
+          <w:iCs/>
+        </w:rPr>
+        <w:t xml:space="preserve"> I</w:t>
+      </w:r>
+      <w:r>
+        <w:rPr>
+          <w:rFonts w:asciiTheme="minorHAnsi" w:hAnsiTheme="minorHAnsi" w:cstheme="minorHAnsi"/>
+        </w:rPr>
+        <w:t xml:space="preserve"> </w:t>
+      </w:r>
+      <w:r>
+        <w:rPr>
+          <w:rFonts w:asciiTheme="minorHAnsi" w:hAnsiTheme="minorHAnsi" w:cstheme="minorHAnsi"/>
+          <w:i/>
+          <w:iCs/>
+        </w:rPr>
+        <w:t xml:space="preserve">and </w:t>
+      </w:r>
+      <w:proofErr w:type="spellStart"/>
+      <w:r>
+        <w:rPr>
+          <w:rFonts w:asciiTheme="minorHAnsi" w:hAnsiTheme="minorHAnsi" w:cstheme="minorHAnsi"/>
+          <w:i/>
+          <w:iCs/>
+        </w:rPr>
+        <w:t>Hpa</w:t>
+      </w:r>
+      <w:proofErr w:type="spellEnd"/>
+      <w:r>
+        <w:rPr>
+          <w:rFonts w:asciiTheme="minorHAnsi" w:hAnsiTheme="minorHAnsi" w:cstheme="minorHAnsi"/>
+          <w:i/>
+          <w:iCs/>
+        </w:rPr>
+        <w:t xml:space="preserve"> II</w:t>
+      </w:r>
+      <w:r>
+        <w:rPr>
+          <w:rFonts w:asciiTheme="minorHAnsi" w:hAnsiTheme="minorHAnsi" w:cstheme="minorHAnsi"/>
+        </w:rPr>
+        <w:t>, played a critical role in the identification of CpG islands which are DNA methylation regions crucial for gene expression.</w:t>
+      </w:r>
+      <w:proofErr w:type="spellStart"/>
     </w:p>
     <w:p>
       <w:pPr>
@@ -1748,80 +2143,7 @@
           <w:rFonts w:asciiTheme="minorHAnsi" w:hAnsiTheme="minorHAnsi" w:cstheme="minorHAnsi"/>
         </w:rPr>
       </w:pPr>
-      <w:r>
-        <w:rPr>
-          <w:rFonts w:asciiTheme="minorHAnsi" w:hAnsiTheme="minorHAnsi" w:cstheme="minorHAnsi"/>
-        </w:rPr>
-        <w:t>In t</w:t>
-      </w:r>
-      <w:r>
-        <w:rPr>
-          <w:rFonts w:asciiTheme="minorHAnsi" w:hAnsiTheme="minorHAnsi" w:cstheme="minorHAnsi"/>
-        </w:rPr>
-        <w:t>erminal restriction fragment length polymorphism (TRFLP</w:t>
-      </w:r>
-      <w:r>
-        <w:rPr>
-          <w:rFonts w:asciiTheme="minorHAnsi" w:hAnsiTheme="minorHAnsi" w:cstheme="minorHAnsi"/>
-        </w:rPr>
-        <w:t>)</w:t>
-      </w:r>
-      <w:r>
-        <w:rPr>
-          <w:rFonts w:asciiTheme="minorHAnsi" w:hAnsiTheme="minorHAnsi" w:cstheme="minorHAnsi"/>
-        </w:rPr>
-        <w:t xml:space="preserve"> detection</w:t>
-      </w:r>
-      <w:r>
-        <w:rPr>
-          <w:rFonts w:asciiTheme="minorHAnsi" w:hAnsiTheme="minorHAnsi" w:cstheme="minorHAnsi"/>
-        </w:rPr>
-        <w:t xml:space="preserve">, </w:t>
-      </w:r>
-      <w:r>
-        <w:rPr>
-          <w:rFonts w:asciiTheme="minorHAnsi" w:hAnsiTheme="minorHAnsi" w:cstheme="minorHAnsi"/>
-        </w:rPr>
-        <w:t xml:space="preserve">which </w:t>
-      </w:r>
-      <w:proofErr w:type="spellStart"/>
-      <w:r>
-        <w:rPr>
-          <w:rFonts w:asciiTheme="minorHAnsi" w:hAnsiTheme="minorHAnsi" w:cstheme="minorHAnsi"/>
-        </w:rPr>
-        <w:t xml:space="preserve">is </w:t>
-      </w:r>
       <w:proofErr w:type="spellEnd"/>
-      <w:r>
-        <w:rPr>
-          <w:rFonts w:asciiTheme="minorHAnsi" w:hAnsiTheme="minorHAnsi" w:cstheme="minorHAnsi"/>
-        </w:rPr>
-        <w:t>used for characterizing bacterial, fungi species or microbial communities</w:t>
-      </w:r>
-      <w:r>
-        <w:rPr>
-          <w:rFonts w:asciiTheme="minorHAnsi" w:hAnsiTheme="minorHAnsi" w:cstheme="minorHAnsi"/>
-        </w:rPr>
-        <w:t>, PCR products</w:t>
-      </w:r>
-      <w:r>
-        <w:rPr>
-          <w:rFonts w:asciiTheme="minorHAnsi" w:hAnsiTheme="minorHAnsi" w:cstheme="minorHAnsi"/>
-        </w:rPr>
-        <w:t xml:space="preserve"> </w:t>
-      </w:r>
-      <w:r>
-        <w:rPr>
-          <w:rFonts w:asciiTheme="minorHAnsi" w:hAnsiTheme="minorHAnsi" w:cstheme="minorHAnsi"/>
-        </w:rPr>
-        <w:t>are digested using restriction enzymes</w:t>
-      </w:r>
-      <w:r>
-        <w:rPr>
-          <w:rFonts w:asciiTheme="minorHAnsi" w:hAnsiTheme="minorHAnsi" w:cstheme="minorHAnsi"/>
-        </w:rPr>
-        <w:t>.</w:t>
-      </w:r>
     </w:p>
     <w:p>
       <w:pPr>
@@ -1853,13 +2175,7 @@
         <w:rPr>
           <w:rFonts w:asciiTheme="minorHAnsi" w:hAnsiTheme="minorHAnsi" w:cstheme="minorHAnsi"/>
         </w:rPr>
-        <w:t xml:space="preserve"> for</w:t>
-      </w:r>
-      <w:r>
-        <w:rPr>
-          <w:rFonts w:asciiTheme="minorHAnsi" w:hAnsiTheme="minorHAnsi" w:cstheme="minorHAnsi"/>
-        </w:rPr>
-        <w:t>:</w:t>
+        <w:t xml:space="preserve"> for:</w:t>
       </w:r>
     </w:p>
     <w:p>
@@ -1902,7 +2218,46 @@
         <w:rPr>
           <w:rFonts w:asciiTheme="minorHAnsi" w:hAnsiTheme="minorHAnsi" w:cstheme="minorHAnsi"/>
         </w:rPr>
-        <w:t xml:space="preserve"> Restriction enzymes have been useful tools in PCR for confirming that insertions have been successful.</w:t>
+        <w:t xml:space="preserve"> Restriction enzymes </w:t>
+      </w:r>
+      <w:r>
+        <w:rPr>
+          <w:rFonts w:asciiTheme="minorHAnsi" w:hAnsiTheme="minorHAnsi" w:cstheme="minorHAnsi"/>
+        </w:rPr>
+        <w:lastRenderedPageBreak/>
+        <w:t xml:space="preserve">have been useful tools in PCR for confirming that insertions have </w:t>
+      </w:r>
+      <w:r>
+        <w:rPr>
+          <w:rFonts w:asciiTheme="minorHAnsi" w:hAnsiTheme="minorHAnsi" w:cstheme="minorHAnsi"/>
+        </w:rPr>
+        <w:t>taken place</w:t>
+      </w:r>
+      <w:r>
+        <w:rPr>
+          <w:rFonts w:asciiTheme="minorHAnsi" w:hAnsiTheme="minorHAnsi" w:cstheme="minorHAnsi"/>
+        </w:rPr>
+        <w:t xml:space="preserve"> </w:t>
+      </w:r>
+      <w:proofErr w:type="spellStart"/>
+      <w:r>
+        <w:rPr>
+          <w:rFonts w:asciiTheme="minorHAnsi" w:hAnsiTheme="minorHAnsi" w:cstheme="minorHAnsi"/>
+        </w:rPr>
+        <w:t>successful</w:t>
+      </w:r>
+      <w:r>
+        <w:rPr>
+          <w:rFonts w:asciiTheme="minorHAnsi" w:hAnsiTheme="minorHAnsi" w:cstheme="minorHAnsi"/>
+        </w:rPr>
+        <w:t>y</w:t>
+      </w:r>
+      <w:proofErr w:type="spellEnd"/>
+      <w:r>
+        <w:rPr>
+          <w:rFonts w:asciiTheme="minorHAnsi" w:hAnsiTheme="minorHAnsi" w:cstheme="minorHAnsi"/>
+        </w:rPr>
+        <w:t>.</w:t>
       </w:r>
       <w:r>
         <w:rPr>
@@ -1983,19 +2338,19 @@
         <w:rPr>
           <w:rFonts w:asciiTheme="minorHAnsi" w:hAnsiTheme="minorHAnsi" w:cstheme="minorHAnsi"/>
         </w:rPr>
-        <w:t xml:space="preserve"> And described earlier</w:t>
-      </w:r>
-      <w:r>
-        <w:rPr>
-          <w:rFonts w:asciiTheme="minorHAnsi" w:hAnsiTheme="minorHAnsi" w:cstheme="minorHAnsi"/>
-        </w:rPr>
-        <w:t>,</w:t>
-      </w:r>
-      <w:r>
-        <w:rPr>
-          <w:rFonts w:asciiTheme="minorHAnsi" w:hAnsiTheme="minorHAnsi" w:cstheme="minorHAnsi"/>
-        </w:rPr>
-        <w:t xml:space="preserve"> this work </w:t>
+        <w:t xml:space="preserve"> </w:t>
+      </w:r>
+      <w:r>
+        <w:rPr>
+          <w:rFonts w:asciiTheme="minorHAnsi" w:hAnsiTheme="minorHAnsi" w:cstheme="minorHAnsi"/>
+        </w:rPr>
+        <w:t>T</w:t>
+      </w:r>
+      <w:r>
+        <w:rPr>
+          <w:rFonts w:asciiTheme="minorHAnsi" w:hAnsiTheme="minorHAnsi" w:cstheme="minorHAnsi"/>
+        </w:rPr>
+        <w:t xml:space="preserve">his work </w:t>
       </w:r>
       <w:r>
         <w:rPr>
@@ -2013,8 +2368,16 @@
       <w:r>
         <w:rPr>
           <w:rFonts w:asciiTheme="minorHAnsi" w:hAnsiTheme="minorHAnsi" w:cstheme="minorHAnsi"/>
-        </w:rPr>
-        <w:t xml:space="preserve">Markers of epigenetic modifications: </w:t>
+          <w:b/>
+          <w:bCs/>
+        </w:rPr>
+        <w:t>Markers of epigenetic modifications</w:t>
+      </w:r>
+      <w:r>
+        <w:rPr>
+          <w:rFonts w:asciiTheme="minorHAnsi" w:hAnsiTheme="minorHAnsi" w:cstheme="minorHAnsi"/>
+        </w:rPr>
+        <w:t xml:space="preserve">: </w:t>
       </w:r>
       <w:r>
         <w:rPr>
@@ -2026,7 +2389,19 @@
         <w:rPr>
           <w:rFonts w:asciiTheme="minorHAnsi" w:hAnsiTheme="minorHAnsi" w:cstheme="minorHAnsi"/>
         </w:rPr>
-        <w:t xml:space="preserve">RLGS) is a gel electrophoresis mapping techniques that uses </w:t>
+        <w:t xml:space="preserve">RLGS) is a gel electrophoresis mapping techniques </w:t>
+      </w:r>
+      <w:r>
+        <w:rPr>
+          <w:rFonts w:asciiTheme="minorHAnsi" w:hAnsiTheme="minorHAnsi" w:cstheme="minorHAnsi"/>
+        </w:rPr>
+        <w:t>in which</w:t>
+      </w:r>
+      <w:r>
+        <w:rPr>
+          <w:rFonts w:asciiTheme="minorHAnsi" w:hAnsiTheme="minorHAnsi" w:cstheme="minorHAnsi"/>
+        </w:rPr>
+        <w:t xml:space="preserve"> </w:t>
       </w:r>
       <w:proofErr w:type="spellStart"/>
       <w:r>
@@ -2090,7 +2465,19 @@
         <w:rPr>
           <w:rFonts w:asciiTheme="minorHAnsi" w:hAnsiTheme="minorHAnsi" w:cstheme="minorHAnsi"/>
         </w:rPr>
-        <w:t xml:space="preserve"> enzymes to identify changes in the methylation patterns of the human genome during the development of cancel cells.</w:t>
+        <w:t xml:space="preserve"> enzymes identify changes in the methylation patterns of the human genome during the development of cance</w:t>
+      </w:r>
+      <w:r>
+        <w:rPr>
+          <w:rFonts w:asciiTheme="minorHAnsi" w:hAnsiTheme="minorHAnsi" w:cstheme="minorHAnsi"/>
+        </w:rPr>
+        <w:t xml:space="preserve">r </w:t>
+      </w:r>
+      <w:r>
+        <w:rPr>
+          <w:rFonts w:asciiTheme="minorHAnsi" w:hAnsiTheme="minorHAnsi" w:cstheme="minorHAnsi"/>
+        </w:rPr>
+        <w:t>cells.</w:t>
       </w:r>
       <w:r>
         <w:rPr>
@@ -2197,7 +2584,7 @@
         <w:rPr>
           <w:rFonts w:asciiTheme="minorHAnsi" w:hAnsiTheme="minorHAnsi" w:cstheme="minorHAnsi"/>
         </w:rPr>
-        <w:t xml:space="preserve">the ability of </w:t>
+        <w:t xml:space="preserve">and </w:t>
       </w:r>
       <w:proofErr w:type="spellStart"/>
       <w:r>
@@ -2211,13 +2598,49 @@
         <w:rPr>
           <w:rFonts w:asciiTheme="minorHAnsi" w:hAnsiTheme="minorHAnsi" w:cstheme="minorHAnsi"/>
         </w:rPr>
+        <w:t xml:space="preserve"> </w:t>
+      </w:r>
+      <w:r>
+        <w:rPr>
+          <w:rFonts w:asciiTheme="minorHAnsi" w:hAnsiTheme="minorHAnsi" w:cstheme="minorHAnsi"/>
+        </w:rPr>
+        <w:t>abilit</w:t>
+      </w:r>
+      <w:r>
+        <w:rPr>
+          <w:rFonts w:asciiTheme="minorHAnsi" w:hAnsiTheme="minorHAnsi" w:cstheme="minorHAnsi"/>
+        </w:rPr>
+        <w:t>ies</w:t>
+      </w:r>
+      <w:r>
+        <w:rPr>
+          <w:rFonts w:asciiTheme="minorHAnsi" w:hAnsiTheme="minorHAnsi" w:cstheme="minorHAnsi"/>
+        </w:rPr>
         <w:t xml:space="preserve"> to cleave DNA outside of the recognition sequence</w:t>
       </w:r>
       <w:r>
         <w:rPr>
           <w:rFonts w:asciiTheme="minorHAnsi" w:hAnsiTheme="minorHAnsi" w:cstheme="minorHAnsi"/>
         </w:rPr>
-        <w:t xml:space="preserve"> or exonucleases activity</w:t>
+        <w:t xml:space="preserve"> </w:t>
+      </w:r>
+      <w:r>
+        <w:rPr>
+          <w:rFonts w:asciiTheme="minorHAnsi" w:hAnsiTheme="minorHAnsi" w:cstheme="minorHAnsi"/>
+        </w:rPr>
+        <w:t>(</w:t>
+      </w:r>
+      <w:r>
+        <w:rPr>
+          <w:rFonts w:asciiTheme="minorHAnsi" w:hAnsiTheme="minorHAnsi" w:cstheme="minorHAnsi"/>
+        </w:rPr>
+        <w:t>exonucleases activity</w:t>
+      </w:r>
+      <w:r>
+        <w:rPr>
+          <w:rFonts w:asciiTheme="minorHAnsi" w:hAnsiTheme="minorHAnsi" w:cstheme="minorHAnsi"/>
+        </w:rPr>
+        <w:t>)</w:t>
       </w:r>
       <w:r>
         <w:rPr>
@@ -2235,14 +2658,70 @@
       <w:r>
         <w:rPr>
           <w:rFonts w:asciiTheme="minorHAnsi" w:hAnsiTheme="minorHAnsi" w:cstheme="minorHAnsi"/>
-        </w:rPr>
-        <w:t>DNA libraries: the use of type IIS enzymes as tagging enzymes have allow the identification and quantification of a large numbers o mRNA transcripts</w:t>
-      </w:r>
-      <w:r>
-        <w:rPr>
-          <w:rFonts w:asciiTheme="minorHAnsi" w:hAnsiTheme="minorHAnsi" w:cstheme="minorHAnsi"/>
-        </w:rPr>
-        <w:t xml:space="preserve">. In addition, </w:t>
+          <w:b/>
+          <w:bCs/>
+        </w:rPr>
+        <w:t>DNA libraries</w:t>
+      </w:r>
+      <w:r>
+        <w:rPr>
+          <w:rFonts w:asciiTheme="minorHAnsi" w:hAnsiTheme="minorHAnsi" w:cstheme="minorHAnsi"/>
+        </w:rPr>
+        <w:t>: the use of type IIS enzymes as tagging enzymes</w:t>
+      </w:r>
+      <w:r>
+        <w:rPr>
+          <w:rFonts w:asciiTheme="minorHAnsi" w:hAnsiTheme="minorHAnsi" w:cstheme="minorHAnsi"/>
+        </w:rPr>
+        <w:t>,</w:t>
+      </w:r>
+      <w:r>
+        <w:rPr>
+          <w:rFonts w:asciiTheme="minorHAnsi" w:hAnsiTheme="minorHAnsi" w:cstheme="minorHAnsi"/>
+        </w:rPr>
+        <w:t xml:space="preserve"> have allow</w:t>
+      </w:r>
+      <w:r>
+        <w:rPr>
+          <w:rFonts w:asciiTheme="minorHAnsi" w:hAnsiTheme="minorHAnsi" w:cstheme="minorHAnsi"/>
+        </w:rPr>
+        <w:t>ed</w:t>
+      </w:r>
+      <w:r>
+        <w:rPr>
+          <w:rFonts w:asciiTheme="minorHAnsi" w:hAnsiTheme="minorHAnsi" w:cstheme="minorHAnsi"/>
+        </w:rPr>
+        <w:t xml:space="preserve"> the identification and quantification of a large numbers o</w:t>
+      </w:r>
+      <w:r>
+        <w:rPr>
+          <w:rFonts w:asciiTheme="minorHAnsi" w:hAnsiTheme="minorHAnsi" w:cstheme="minorHAnsi"/>
+        </w:rPr>
+        <w:t>f</w:t>
+      </w:r>
+      <w:r>
+        <w:rPr>
+          <w:rFonts w:asciiTheme="minorHAnsi" w:hAnsiTheme="minorHAnsi" w:cstheme="minorHAnsi"/>
+        </w:rPr>
+        <w:t xml:space="preserve"> mRNA transcripts</w:t>
+      </w:r>
+      <w:r>
+        <w:rPr>
+          <w:rFonts w:asciiTheme="minorHAnsi" w:hAnsiTheme="minorHAnsi" w:cstheme="minorHAnsi"/>
+        </w:rPr>
+        <w:t xml:space="preserve">. </w:t>
+      </w:r>
+      <w:r>
+        <w:rPr>
+          <w:rFonts w:asciiTheme="minorHAnsi" w:hAnsiTheme="minorHAnsi" w:cstheme="minorHAnsi"/>
+        </w:rPr>
+        <w:t>For example,</w:t>
+      </w:r>
+      <w:r>
+        <w:rPr>
+          <w:rFonts w:asciiTheme="minorHAnsi" w:hAnsiTheme="minorHAnsi" w:cstheme="minorHAnsi"/>
+        </w:rPr>
+        <w:t xml:space="preserve"> </w:t>
       </w:r>
       <w:proofErr w:type="spellStart"/>
       <w:r>
@@ -2257,6 +2736,12 @@
           <w:rFonts w:asciiTheme="minorHAnsi" w:hAnsiTheme="minorHAnsi" w:cstheme="minorHAnsi"/>
         </w:rPr>
         <w:t xml:space="preserve"> (</w:t>
+      </w:r>
+      <w:r>
+        <w:rPr>
+          <w:rFonts w:asciiTheme="minorHAnsi" w:hAnsiTheme="minorHAnsi" w:cstheme="minorHAnsi"/>
+        </w:rPr>
+        <w:t xml:space="preserve">like </w:t>
       </w:r>
       <w:proofErr w:type="spellStart"/>
       <w:r>
@@ -2286,14 +2771,7 @@
         <w:rPr>
           <w:rFonts w:asciiTheme="minorHAnsi" w:hAnsiTheme="minorHAnsi" w:cstheme="minorHAnsi"/>
         </w:rPr>
-        <w:t xml:space="preserve">) have </w:t>
-      </w:r>
-      <w:r>
-        <w:rPr>
-          <w:rFonts w:asciiTheme="minorHAnsi" w:hAnsiTheme="minorHAnsi" w:cstheme="minorHAnsi"/>
-        </w:rPr>
-        <w:lastRenderedPageBreak/>
-        <w:t>been used to insert tags into sample DNA, which is the amplified to form long, single-stranded DNA “nanoballs” that are templates in chip-based sequencing-by-litigation methodology.</w:t>
+        <w:t>) have been used to insert tags into sample DNA, which is amplified to form long, single-stranded DNA “nanoballs” that are templates in chip-based sequencing-by-litigation methodology.</w:t>
       </w:r>
     </w:p>
     <w:p>
@@ -2322,19 +2800,7 @@
         <w:rPr>
           <w:rFonts w:asciiTheme="minorHAnsi" w:hAnsiTheme="minorHAnsi" w:cstheme="minorHAnsi"/>
         </w:rPr>
-        <w:t xml:space="preserve">: Some type IIS enzymes have two different catalytic sites. By inactivating one catalytic site at a time, these enzymes are converted strand-specific DNA nicking enzymes (cleaving only one DNA strand) and are useful molecular investigating tools for </w:t>
-      </w:r>
-      <w:r>
-        <w:rPr>
-          <w:rFonts w:asciiTheme="minorHAnsi" w:hAnsiTheme="minorHAnsi" w:cstheme="minorHAnsi"/>
-        </w:rPr>
-        <w:t>research</w:t>
-      </w:r>
-      <w:r>
-        <w:rPr>
-          <w:rFonts w:asciiTheme="minorHAnsi" w:hAnsiTheme="minorHAnsi" w:cstheme="minorHAnsi"/>
-        </w:rPr>
-        <w:t xml:space="preserve"> on altering </w:t>
+        <w:t xml:space="preserve">: Some type IIS enzymes have two different catalytic sites. By inactivating one catalytic site at a time, these enzymes are converted strand-specific DNA nicking enzymes (cleaving only one DNA strand) and are useful molecular investigating tools for research on altering </w:t>
       </w:r>
       <w:r>
         <w:rPr>
@@ -2346,7 +2812,19 @@
         <w:rPr>
           <w:rFonts w:asciiTheme="minorHAnsi" w:hAnsiTheme="minorHAnsi" w:cstheme="minorHAnsi"/>
         </w:rPr>
-        <w:t xml:space="preserve"> oof reporter plasmids with modified structures, and the creation of a DNA motor that transports a DNA payload.</w:t>
+        <w:t xml:space="preserve"> of reporter plasmids with modified structures, and creation of a DNA motor </w:t>
+      </w:r>
+      <w:r>
+        <w:rPr>
+          <w:rFonts w:asciiTheme="minorHAnsi" w:hAnsiTheme="minorHAnsi" w:cstheme="minorHAnsi"/>
+        </w:rPr>
+        <w:t>to</w:t>
+      </w:r>
+      <w:r>
+        <w:rPr>
+          <w:rFonts w:asciiTheme="minorHAnsi" w:hAnsiTheme="minorHAnsi" w:cstheme="minorHAnsi"/>
+        </w:rPr>
+        <w:t xml:space="preserve"> transport DNA payload.</w:t>
       </w:r>
     </w:p>
     <w:p>
@@ -2358,41 +2836,90 @@
       <w:r>
         <w:rPr>
           <w:rFonts w:asciiTheme="minorHAnsi" w:hAnsiTheme="minorHAnsi" w:cstheme="minorHAnsi"/>
-        </w:rPr>
-        <w:t xml:space="preserve">In vivo gene editing: to correct mutations that causes genetic disease (or any other ethical genetic mutation): site-specific-cleavage was realized using </w:t>
-      </w:r>
-      <w:proofErr w:type="spellStart"/>
-      <w:r>
-        <w:rPr>
-          <w:rFonts w:asciiTheme="minorHAnsi" w:hAnsiTheme="minorHAnsi" w:cstheme="minorHAnsi"/>
-        </w:rPr>
-        <w:t>inc</w:t>
-      </w:r>
-      <w:proofErr w:type="spellEnd"/>
-      <w:r>
-        <w:rPr>
-          <w:rFonts w:asciiTheme="minorHAnsi" w:hAnsiTheme="minorHAnsi" w:cstheme="minorHAnsi"/>
-        </w:rPr>
-        <w:t xml:space="preserve"> Finger Nucleases (ZFNs) and Transcription-Activator-like Effector Nucleases (TALENs). These techniques have been since then replaced by the more precise CRISPR-Cas enzyme which can cut DNA within a long target sequence (~30 bp) and can be more easily be reprogrammed for new targets. </w:t>
-      </w:r>
-      <w:r>
-        <w:rPr>
-          <w:rFonts w:asciiTheme="minorHAnsi" w:hAnsiTheme="minorHAnsi" w:cstheme="minorHAnsi"/>
-        </w:rPr>
-        <w:t>The CRISPR-Cas</w:t>
-      </w:r>
-      <w:r>
-        <w:rPr>
-          <w:rFonts w:asciiTheme="minorHAnsi" w:hAnsiTheme="minorHAnsi" w:cstheme="minorHAnsi"/>
-        </w:rPr>
-        <w:t>9</w:t>
-      </w:r>
-      <w:r>
-        <w:rPr>
-          <w:rFonts w:asciiTheme="minorHAnsi" w:hAnsiTheme="minorHAnsi" w:cstheme="minorHAnsi"/>
-        </w:rPr>
-        <w:t xml:space="preserve"> uses a small piece of RNA to recognize the intended DNA sequence, and guide the Cas 9 enzyme to cut the DNA at the targeted sequence.</w:t>
-      </w:r>
+          <w:b/>
+          <w:bCs/>
+        </w:rPr>
+        <w:t>In vivo gene editing:</w:t>
+      </w:r>
+      <w:r>
+        <w:rPr>
+          <w:rFonts w:asciiTheme="minorHAnsi" w:hAnsiTheme="minorHAnsi" w:cstheme="minorHAnsi"/>
+        </w:rPr>
+        <w:t xml:space="preserve"> to correct mutations that causes genetic disease (or any other ethical genetic mutation): site-specific-cleavage</w:t>
+      </w:r>
+      <w:r>
+        <w:rPr>
+          <w:rFonts w:asciiTheme="minorHAnsi" w:hAnsiTheme="minorHAnsi" w:cstheme="minorHAnsi"/>
+        </w:rPr>
+        <w:t>s</w:t>
+      </w:r>
+      <w:r>
+        <w:rPr>
+          <w:rFonts w:asciiTheme="minorHAnsi" w:hAnsiTheme="minorHAnsi" w:cstheme="minorHAnsi"/>
+        </w:rPr>
+        <w:t xml:space="preserve"> </w:t>
+      </w:r>
+      <w:r>
+        <w:rPr>
+          <w:rFonts w:asciiTheme="minorHAnsi" w:hAnsiTheme="minorHAnsi" w:cstheme="minorHAnsi"/>
+        </w:rPr>
+        <w:t>were</w:t>
+      </w:r>
+      <w:r>
+        <w:rPr>
+          <w:rFonts w:asciiTheme="minorHAnsi" w:hAnsiTheme="minorHAnsi" w:cstheme="minorHAnsi"/>
+        </w:rPr>
+        <w:t xml:space="preserve"> realized using </w:t>
+      </w:r>
+      <w:r>
+        <w:rPr>
+          <w:rFonts w:asciiTheme="minorHAnsi" w:hAnsiTheme="minorHAnsi" w:cstheme="minorHAnsi"/>
+        </w:rPr>
+        <w:t>Z</w:t>
+      </w:r>
+      <w:r>
+        <w:rPr>
+          <w:rFonts w:asciiTheme="minorHAnsi" w:hAnsiTheme="minorHAnsi" w:cstheme="minorHAnsi"/>
+        </w:rPr>
+        <w:t xml:space="preserve">inc Finger Nucleases (ZFNs) and Transcription-Activator-like Effector Nucleases (TALENs). These techniques have </w:t>
+      </w:r>
+      <w:r>
+        <w:rPr>
+          <w:rFonts w:asciiTheme="minorHAnsi" w:hAnsiTheme="minorHAnsi" w:cstheme="minorHAnsi"/>
+        </w:rPr>
+        <w:t xml:space="preserve">since </w:t>
+      </w:r>
+      <w:r>
+        <w:rPr>
+          <w:rFonts w:asciiTheme="minorHAnsi" w:hAnsiTheme="minorHAnsi" w:cstheme="minorHAnsi"/>
+        </w:rPr>
+        <w:t xml:space="preserve">been replaced by the more precise CRISPR-Cas enzyme </w:t>
+      </w:r>
+      <w:r>
+        <w:rPr>
+          <w:rFonts w:asciiTheme="minorHAnsi" w:hAnsiTheme="minorHAnsi" w:cstheme="minorHAnsi"/>
+        </w:rPr>
+        <w:t xml:space="preserve">system, </w:t>
+      </w:r>
+      <w:r>
+        <w:rPr>
+          <w:rFonts w:asciiTheme="minorHAnsi" w:hAnsiTheme="minorHAnsi" w:cstheme="minorHAnsi"/>
+        </w:rPr>
+        <w:t xml:space="preserve">which can cut DNA within a long target sequence (~30 bp) and can be more easily reprogrammed for new targets. </w:t>
+      </w:r>
+      <w:r>
+        <w:rPr>
+          <w:rFonts w:asciiTheme="minorHAnsi" w:hAnsiTheme="minorHAnsi" w:cstheme="minorHAnsi"/>
+        </w:rPr>
+        <w:t>The CRISPR-Cas uses a small piece of RNA to recognize the intended DNA sequence, and guide the Cas 9 enzyme to cut the DNA at the targeted sequence.</w:t>
+      </w:r>
+    </w:p>
+    <w:p>
+      <w:pPr>
+        <w:rPr>
+          <w:rFonts w:asciiTheme="minorHAnsi" w:hAnsiTheme="minorHAnsi" w:cstheme="minorHAnsi"/>
+        </w:rPr>
+      </w:pPr>
     </w:p>
     <w:p>
       <w:pPr>

</xml_diff>

<commit_message>
Module 12 notes updated
</commit_message>
<xml_diff>
--- a/Module10_recombinant_DNA_technology/technical_paper_evaluation/Module10_Yves_Greatti_technical_paper_evaluation.docx
+++ b/Module10_recombinant_DNA_technology/technical_paper_evaluation/Module10_Yves_Greatti_technical_paper_evaluation.docx
@@ -1,6 +1,6 @@
 
 <file path=word/document.xml><?xml version="1.0" encoding="utf-8"?>
-<w:document xmlns:wpc="http://schemas.microsoft.com/office/word/2010/wordprocessingCanvas" xmlns:cx="http://schemas.microsoft.com/office/drawing/2014/chartex" xmlns:cx1="http://schemas.microsoft.com/office/drawing/2015/9/8/chartex" xmlns:cx2="http://schemas.microsoft.com/office/drawing/2015/10/21/chartex" xmlns:cx3="http://schemas.microsoft.com/office/drawing/2016/5/9/chartex" xmlns:cx4="http://schemas.microsoft.com/office/drawing/2016/5/10/chartex" xmlns:cx5="http://schemas.microsoft.com/office/drawing/2016/5/11/chartex" xmlns:cx6="http://schemas.microsoft.com/office/drawing/2016/5/12/chartex" xmlns:cx7="http://schemas.microsoft.com/office/drawing/2016/5/13/chartex" xmlns:cx8="http://schemas.microsoft.com/office/drawing/2016/5/14/chartex" xmlns:mc="http://schemas.openxmlformats.org/markup-compatibility/2006" xmlns:aink="http://schemas.microsoft.com/office/drawing/2016/ink" xmlns:am3d="http://schemas.microsoft.com/office/drawing/2017/model3d" xmlns:o="urn:schemas-microsoft-com:office:office" xmlns:r="http://schemas.openxmlformats.org/officeDocument/2006/relationships" xmlns:m="http://schemas.openxmlformats.org/officeDocument/2006/math" xmlns:v="urn:schemas-microsoft-com:vml" xmlns:wp14="http://schemas.microsoft.com/office/word/2010/wordprocessingDrawing" xmlns:wp="http://schemas.openxmlformats.org/drawingml/2006/wordprocessingDrawing" xmlns:w10="urn:schemas-microsoft-com:office:word" xmlns:w="http://schemas.openxmlformats.org/wordprocessingml/2006/main" xmlns:w14="http://schemas.microsoft.com/office/word/2010/wordml" xmlns:w15="http://schemas.microsoft.com/office/word/2012/wordml" xmlns:w16cex="http://schemas.microsoft.com/office/word/2018/wordml/cex" xmlns:w16cid="http://schemas.microsoft.com/office/word/2016/wordml/cid" xmlns:w16="http://schemas.microsoft.com/office/word/2018/wordml" xmlns:w16sdtdh="http://schemas.microsoft.com/office/word/2020/wordml/sdtdatahash" xmlns:w16se="http://schemas.microsoft.com/office/word/2015/wordml/symex" xmlns:wpg="http://schemas.microsoft.com/office/word/2010/wordprocessingGroup" xmlns:wpi="http://schemas.microsoft.com/office/word/2010/wordprocessingInk" xmlns:wne="http://schemas.microsoft.com/office/word/2006/wordml" xmlns:wps="http://schemas.microsoft.com/office/word/2010/wordprocessingShape" mc:Ignorable="w14 w15 w16se w16cid w16 w16cex w16sdtdh wp14">
+<w:document xmlns:wpc="http://schemas.microsoft.com/office/word/2010/wordprocessingCanvas" xmlns:cx="http://schemas.microsoft.com/office/drawing/2014/chartex" xmlns:cx1="http://schemas.microsoft.com/office/drawing/2015/9/8/chartex" xmlns:cx2="http://schemas.microsoft.com/office/drawing/2015/10/21/chartex" xmlns:cx3="http://schemas.microsoft.com/office/drawing/2016/5/9/chartex" xmlns:cx4="http://schemas.microsoft.com/office/drawing/2016/5/10/chartex" xmlns:cx5="http://schemas.microsoft.com/office/drawing/2016/5/11/chartex" xmlns:cx6="http://schemas.microsoft.com/office/drawing/2016/5/12/chartex" xmlns:cx7="http://schemas.microsoft.com/office/drawing/2016/5/13/chartex" xmlns:cx8="http://schemas.microsoft.com/office/drawing/2016/5/14/chartex" xmlns:mc="http://schemas.openxmlformats.org/markup-compatibility/2006" xmlns:aink="http://schemas.microsoft.com/office/drawing/2016/ink" xmlns:am3d="http://schemas.microsoft.com/office/drawing/2017/model3d" xmlns:o="urn:schemas-microsoft-com:office:office" xmlns:oel="http://schemas.microsoft.com/office/2019/extlst" xmlns:r="http://schemas.openxmlformats.org/officeDocument/2006/relationships" xmlns:m="http://schemas.openxmlformats.org/officeDocument/2006/math" xmlns:v="urn:schemas-microsoft-com:vml" xmlns:wp14="http://schemas.microsoft.com/office/word/2010/wordprocessingDrawing" xmlns:wp="http://schemas.openxmlformats.org/drawingml/2006/wordprocessingDrawing" xmlns:w10="urn:schemas-microsoft-com:office:word" xmlns:w="http://schemas.openxmlformats.org/wordprocessingml/2006/main" xmlns:w14="http://schemas.microsoft.com/office/word/2010/wordml" xmlns:w15="http://schemas.microsoft.com/office/word/2012/wordml" xmlns:w16cex="http://schemas.microsoft.com/office/word/2018/wordml/cex" xmlns:w16cid="http://schemas.microsoft.com/office/word/2016/wordml/cid" xmlns:w16="http://schemas.microsoft.com/office/word/2018/wordml" xmlns:w16sdtdh="http://schemas.microsoft.com/office/word/2020/wordml/sdtdatahash" xmlns:w16se="http://schemas.microsoft.com/office/word/2015/wordml/symex" xmlns:wpg="http://schemas.microsoft.com/office/word/2010/wordprocessingGroup" xmlns:wpi="http://schemas.microsoft.com/office/word/2010/wordprocessingInk" xmlns:wne="http://schemas.microsoft.com/office/word/2006/wordml" xmlns:wps="http://schemas.microsoft.com/office/word/2010/wordprocessingShape" mc:Ignorable="w14 w15 w16se w16cid w16 w16cex w16sdtdh wp14">
   <w:body>
     <w:p>
       <w:pPr>
@@ -22,24 +22,6 @@
           <w:bCs/>
         </w:rPr>
         <w:t>Restriction Endonucleases</w:t>
-      </w:r>
-      <w:r>
-        <w:rPr>
-          <w:rFonts w:asciiTheme="minorHAnsi" w:hAnsiTheme="minorHAnsi" w:cstheme="minorHAnsi"/>
-        </w:rPr>
-        <w:t xml:space="preserve"> (</w:t>
-      </w:r>
-      <w:r>
-        <w:rPr>
-          <w:rFonts w:asciiTheme="minorHAnsi" w:hAnsiTheme="minorHAnsi" w:cstheme="minorHAnsi"/>
-        </w:rPr>
-        <w:t>also</w:t>
-      </w:r>
-      <w:r>
-        <w:rPr>
-          <w:rFonts w:asciiTheme="minorHAnsi" w:hAnsiTheme="minorHAnsi" w:cstheme="minorHAnsi"/>
-        </w:rPr>
-        <w:t xml:space="preserve"> Restriction Enzymes in Microbiology, Biotechnology and Biochemistry)</w:t>
       </w:r>
     </w:p>
     <w:p>
@@ -107,7 +89,19 @@
         <w:rPr>
           <w:rFonts w:asciiTheme="minorHAnsi" w:hAnsiTheme="minorHAnsi" w:cstheme="minorHAnsi"/>
         </w:rPr>
-        <w:t>In 1952-1953, Luria and Human observe that bacteriophages have a different ability to grow on different host strains. Once established on one strain, the phages would grow</w:t>
+        <w:t>In 1952-1953, Luria and Human observe</w:t>
+      </w:r>
+      <w:r>
+        <w:rPr>
+          <w:rFonts w:asciiTheme="minorHAnsi" w:hAnsiTheme="minorHAnsi" w:cstheme="minorHAnsi"/>
+        </w:rPr>
+        <w:t>d</w:t>
+      </w:r>
+      <w:r>
+        <w:rPr>
+          <w:rFonts w:asciiTheme="minorHAnsi" w:hAnsiTheme="minorHAnsi" w:cstheme="minorHAnsi"/>
+        </w:rPr>
+        <w:t xml:space="preserve"> that bacteriophages have a different ability to grow on different host strains. Once established on one strain, the phages would grow</w:t>
       </w:r>
       <w:r>
         <w:rPr>
@@ -1303,68 +1297,68 @@
         <w:rPr>
           <w:rFonts w:asciiTheme="minorHAnsi" w:hAnsiTheme="minorHAnsi" w:cstheme="minorHAnsi"/>
         </w:rPr>
-        <w:t xml:space="preserve">Numbers of discoveries have stemmed from </w:t>
+        <w:t>Numbers of discoveries have stemmed from gene cloning</w:t>
+      </w:r>
+      <w:r>
+        <w:rPr>
+          <w:rFonts w:asciiTheme="minorHAnsi" w:hAnsiTheme="minorHAnsi" w:cstheme="minorHAnsi"/>
+        </w:rPr>
+        <w:t xml:space="preserve"> and rDNA.</w:t>
+      </w:r>
+      <w:r>
+        <w:rPr>
+          <w:rFonts w:asciiTheme="minorHAnsi" w:hAnsiTheme="minorHAnsi" w:cstheme="minorHAnsi"/>
+        </w:rPr>
+        <w:t xml:space="preserve"> </w:t>
+      </w:r>
+      <w:r>
+        <w:rPr>
+          <w:rFonts w:asciiTheme="minorHAnsi" w:hAnsiTheme="minorHAnsi" w:cstheme="minorHAnsi"/>
+        </w:rPr>
+        <w:t>E</w:t>
+      </w:r>
+      <w:r>
+        <w:rPr>
+          <w:rFonts w:asciiTheme="minorHAnsi" w:hAnsiTheme="minorHAnsi" w:cstheme="minorHAnsi"/>
+        </w:rPr>
+        <w:t xml:space="preserve">nzymes themselves have been </w:t>
+      </w:r>
+      <w:r>
+        <w:rPr>
+          <w:rFonts w:asciiTheme="minorHAnsi" w:hAnsiTheme="minorHAnsi" w:cstheme="minorHAnsi"/>
+        </w:rPr>
+        <w:t xml:space="preserve">improved by </w:t>
+      </w:r>
+      <w:r>
+        <w:rPr>
+          <w:rFonts w:asciiTheme="minorHAnsi" w:hAnsiTheme="minorHAnsi" w:cstheme="minorHAnsi"/>
+        </w:rPr>
+        <w:t>rDNA</w:t>
+      </w:r>
+      <w:r>
+        <w:rPr>
+          <w:rFonts w:asciiTheme="minorHAnsi" w:hAnsiTheme="minorHAnsi" w:cstheme="minorHAnsi"/>
+        </w:rPr>
+        <w:t xml:space="preserve">. </w:t>
+      </w:r>
+      <w:r>
+        <w:rPr>
+          <w:rFonts w:asciiTheme="minorHAnsi" w:hAnsiTheme="minorHAnsi" w:cstheme="minorHAnsi"/>
+        </w:rPr>
+        <w:t>E</w:t>
+      </w:r>
+      <w:r>
+        <w:rPr>
+          <w:rFonts w:asciiTheme="minorHAnsi" w:hAnsiTheme="minorHAnsi" w:cstheme="minorHAnsi"/>
+        </w:rPr>
+        <w:t xml:space="preserve">very commercial </w:t>
       </w:r>
       <w:r>
         <w:rPr>
           <w:rFonts w:asciiTheme="minorHAnsi" w:hAnsiTheme="minorHAnsi" w:cstheme="minorHAnsi"/>
         </w:rPr>
         <w:lastRenderedPageBreak/>
-        <w:t>gene cloning</w:t>
-      </w:r>
-      <w:r>
-        <w:rPr>
-          <w:rFonts w:asciiTheme="minorHAnsi" w:hAnsiTheme="minorHAnsi" w:cstheme="minorHAnsi"/>
-        </w:rPr>
-        <w:t xml:space="preserve"> and rDNA.</w:t>
-      </w:r>
-      <w:r>
-        <w:rPr>
-          <w:rFonts w:asciiTheme="minorHAnsi" w:hAnsiTheme="minorHAnsi" w:cstheme="minorHAnsi"/>
-        </w:rPr>
-        <w:t xml:space="preserve"> </w:t>
-      </w:r>
-      <w:r>
-        <w:rPr>
-          <w:rFonts w:asciiTheme="minorHAnsi" w:hAnsiTheme="minorHAnsi" w:cstheme="minorHAnsi"/>
-        </w:rPr>
-        <w:t>E</w:t>
-      </w:r>
-      <w:r>
-        <w:rPr>
-          <w:rFonts w:asciiTheme="minorHAnsi" w:hAnsiTheme="minorHAnsi" w:cstheme="minorHAnsi"/>
-        </w:rPr>
-        <w:t xml:space="preserve">nzymes themselves have been </w:t>
-      </w:r>
-      <w:r>
-        <w:rPr>
-          <w:rFonts w:asciiTheme="minorHAnsi" w:hAnsiTheme="minorHAnsi" w:cstheme="minorHAnsi"/>
-        </w:rPr>
-        <w:t xml:space="preserve">improved by </w:t>
-      </w:r>
-      <w:r>
-        <w:rPr>
-          <w:rFonts w:asciiTheme="minorHAnsi" w:hAnsiTheme="minorHAnsi" w:cstheme="minorHAnsi"/>
-        </w:rPr>
-        <w:t>rDNA</w:t>
-      </w:r>
-      <w:r>
-        <w:rPr>
-          <w:rFonts w:asciiTheme="minorHAnsi" w:hAnsiTheme="minorHAnsi" w:cstheme="minorHAnsi"/>
-        </w:rPr>
-        <w:t xml:space="preserve">. </w:t>
-      </w:r>
-      <w:r>
-        <w:rPr>
-          <w:rFonts w:asciiTheme="minorHAnsi" w:hAnsiTheme="minorHAnsi" w:cstheme="minorHAnsi"/>
-        </w:rPr>
-        <w:t>E</w:t>
-      </w:r>
-      <w:r>
-        <w:rPr>
-          <w:rFonts w:asciiTheme="minorHAnsi" w:hAnsiTheme="minorHAnsi" w:cstheme="minorHAnsi"/>
-        </w:rPr>
-        <w:t xml:space="preserve">very commercial enzyme has been purified from </w:t>
+        <w:t xml:space="preserve">enzyme has been purified from </w:t>
       </w:r>
       <w:r>
         <w:rPr>
@@ -2188,7 +2182,6 @@
           <w:sz w:val="24"/>
           <w:szCs w:val="24"/>
         </w:rPr>
-        <w:lastRenderedPageBreak/>
         <w:t xml:space="preserve">Does the review article lead to new questions or hypotheses in this technical area (by the authors, by other researchers)? </w:t>
       </w:r>
     </w:p>
@@ -2202,6 +2195,7 @@
         <w:rPr>
           <w:rFonts w:asciiTheme="minorHAnsi" w:hAnsiTheme="minorHAnsi" w:cstheme="minorHAnsi"/>
         </w:rPr>
+        <w:lastRenderedPageBreak/>
         <w:t xml:space="preserve">Concerns have been raised about the ethics of creating </w:t>
       </w:r>
       <w:r>
@@ -3308,7 +3302,6 @@
           <w:b/>
           <w:bCs/>
         </w:rPr>
-        <w:lastRenderedPageBreak/>
         <w:t>Nick</w:t>
       </w:r>
       <w:r>
@@ -3323,7 +3316,14 @@
         <w:rPr>
           <w:rFonts w:asciiTheme="minorHAnsi" w:hAnsiTheme="minorHAnsi" w:cstheme="minorHAnsi"/>
         </w:rPr>
-        <w:t xml:space="preserve">: Some type IIS enzymes have two different catalytic sites. By inactivating one catalytic site at a time, these enzymes are converted strand-specific DNA nicking enzymes (cleaving only one DNA strand) and are useful molecular investigating tools for research on altering </w:t>
+        <w:t xml:space="preserve">: Some type IIS enzymes have two different catalytic sites. By inactivating one catalytic site at a time, these enzymes are converted strand-specific DNA nicking enzymes </w:t>
+      </w:r>
+      <w:r>
+        <w:rPr>
+          <w:rFonts w:asciiTheme="minorHAnsi" w:hAnsiTheme="minorHAnsi" w:cstheme="minorHAnsi"/>
+        </w:rPr>
+        <w:lastRenderedPageBreak/>
+        <w:t xml:space="preserve">(cleaving only one DNA strand) and are useful molecular investigating tools for research on altering </w:t>
       </w:r>
       <w:r>
         <w:rPr>
@@ -3654,10 +3654,20 @@
       <w:r>
         <w:rPr>
           <w:rFonts w:cstheme="minorHAnsi"/>
-          <w:sz w:val="24"/>
-          <w:szCs w:val="24"/>
-        </w:rPr>
-        <w:t>Production on demand of small molecules:</w:t>
+          <w:b/>
+          <w:bCs/>
+          <w:sz w:val="24"/>
+          <w:szCs w:val="24"/>
+        </w:rPr>
+        <w:t>Production on demand of small molecules</w:t>
+      </w:r>
+      <w:r>
+        <w:rPr>
+          <w:rFonts w:cstheme="minorHAnsi"/>
+          <w:sz w:val="24"/>
+          <w:szCs w:val="24"/>
+        </w:rPr>
+        <w:t>:</w:t>
       </w:r>
       <w:r>
         <w:rPr>
@@ -3682,6 +3692,14 @@
           <w:szCs w:val="24"/>
         </w:rPr>
         <w:t>he process of generating any bespoke</w:t>
+      </w:r>
+      <w:r>
+        <w:rPr>
+          <w:rFonts w:cstheme="minorHAnsi"/>
+          <w:sz w:val="24"/>
+          <w:szCs w:val="24"/>
+        </w:rPr>
+        <w:t xml:space="preserve"> molecule</w:t>
       </w:r>
       <w:r>
         <w:rPr>
@@ -3708,14 +3726,18 @@
       <w:r>
         <w:rPr>
           <w:rFonts w:cstheme="minorHAnsi"/>
-          <w:sz w:val="24"/>
-          <w:szCs w:val="24"/>
-        </w:rPr>
-        <w:t>i</w:t>
-      </w:r>
-      <w:r>
-        <w:rPr>
-          <w:rFonts w:cstheme="minorHAnsi"/>
+          <w:b/>
+          <w:bCs/>
+          <w:sz w:val="24"/>
+          <w:szCs w:val="24"/>
+        </w:rPr>
+        <w:t>I</w:t>
+      </w:r>
+      <w:r>
+        <w:rPr>
+          <w:rFonts w:cstheme="minorHAnsi"/>
+          <w:b/>
+          <w:bCs/>
           <w:sz w:val="24"/>
           <w:szCs w:val="24"/>
         </w:rPr>
@@ -3724,6 +3746,8 @@
       <w:r>
         <w:rPr>
           <w:rFonts w:cstheme="minorHAnsi"/>
+          <w:b/>
+          <w:bCs/>
           <w:sz w:val="24"/>
           <w:szCs w:val="24"/>
         </w:rPr>
@@ -4038,23 +4062,7 @@
           <w:sz w:val="24"/>
         </w:rPr>
         <w:tab/>
-        <w:t xml:space="preserve">W. A. M. </w:t>
-      </w:r>
-      <w:proofErr w:type="spellStart"/>
-      <w:r>
-        <w:rPr>
-          <w:rFonts w:ascii="Times New Roman" w:hAnsi="Times New Roman" w:cs="Times New Roman"/>
-          <w:sz w:val="24"/>
-        </w:rPr>
-        <w:t>Loenen</w:t>
-      </w:r>
-      <w:proofErr w:type="spellEnd"/>
-      <w:r>
-        <w:rPr>
-          <w:rFonts w:ascii="Times New Roman" w:hAnsi="Times New Roman" w:cs="Times New Roman"/>
-          <w:sz w:val="24"/>
-        </w:rPr>
-        <w:t xml:space="preserve">, D. T. F. Dryden, E. A. Raleigh, G. G. Wilson, and N. E. Murray, “Highlights of the DNA cutters: a short history of the restriction enzymes,” </w:t>
+        <w:t xml:space="preserve">W. A. M. Loenen, D. T. F. Dryden, E. A. Raleigh, G. G. Wilson, and N. E. Murray, “Highlights of the DNA cutters: a short history of the restriction enzymes,” </w:t>
       </w:r>
       <w:r>
         <w:rPr>
@@ -4070,39 +4078,7 @@
           <w:rFonts w:ascii="Times New Roman" w:hAnsi="Times New Roman" w:cs="Times New Roman"/>
           <w:sz w:val="24"/>
         </w:rPr>
-        <w:t xml:space="preserve">, vol. 42, no. 1, pp. 3–19, Jan. 2014, </w:t>
-      </w:r>
-      <w:proofErr w:type="spellStart"/>
-      <w:r>
-        <w:rPr>
-          <w:rFonts w:ascii="Times New Roman" w:hAnsi="Times New Roman" w:cs="Times New Roman"/>
-          <w:sz w:val="24"/>
-        </w:rPr>
-        <w:t>doi</w:t>
-      </w:r>
-      <w:proofErr w:type="spellEnd"/>
-      <w:r>
-        <w:rPr>
-          <w:rFonts w:ascii="Times New Roman" w:hAnsi="Times New Roman" w:cs="Times New Roman"/>
-          <w:sz w:val="24"/>
-        </w:rPr>
-        <w:t>: 10.1093/</w:t>
-      </w:r>
-      <w:proofErr w:type="spellStart"/>
-      <w:r>
-        <w:rPr>
-          <w:rFonts w:ascii="Times New Roman" w:hAnsi="Times New Roman" w:cs="Times New Roman"/>
-          <w:sz w:val="24"/>
-        </w:rPr>
-        <w:t>nar</w:t>
-      </w:r>
-      <w:proofErr w:type="spellEnd"/>
-      <w:r>
-        <w:rPr>
-          <w:rFonts w:ascii="Times New Roman" w:hAnsi="Times New Roman" w:cs="Times New Roman"/>
-          <w:sz w:val="24"/>
-        </w:rPr>
-        <w:t>/gkt990.</w:t>
+        <w:t>, vol. 42, no. 1, pp. 3–19, Jan. 2014, doi: 10.1093/nar/gkt990.</w:t>
       </w:r>
     </w:p>
     <w:p>
@@ -4126,39 +4102,7 @@
           <w:sz w:val="24"/>
         </w:rPr>
         <w:tab/>
-        <w:t xml:space="preserve">A. </w:t>
-      </w:r>
-      <w:proofErr w:type="spellStart"/>
-      <w:r>
-        <w:rPr>
-          <w:rFonts w:ascii="Times New Roman" w:hAnsi="Times New Roman" w:cs="Times New Roman"/>
-          <w:sz w:val="24"/>
-        </w:rPr>
-        <w:t>Pingoud</w:t>
-      </w:r>
-      <w:proofErr w:type="spellEnd"/>
-      <w:r>
-        <w:rPr>
-          <w:rFonts w:ascii="Times New Roman" w:hAnsi="Times New Roman" w:cs="Times New Roman"/>
-          <w:sz w:val="24"/>
-        </w:rPr>
-        <w:t xml:space="preserve"> and A. </w:t>
-      </w:r>
-      <w:proofErr w:type="spellStart"/>
-      <w:r>
-        <w:rPr>
-          <w:rFonts w:ascii="Times New Roman" w:hAnsi="Times New Roman" w:cs="Times New Roman"/>
-          <w:sz w:val="24"/>
-        </w:rPr>
-        <w:t>Jeltsch</w:t>
-      </w:r>
-      <w:proofErr w:type="spellEnd"/>
-      <w:r>
-        <w:rPr>
-          <w:rFonts w:ascii="Times New Roman" w:hAnsi="Times New Roman" w:cs="Times New Roman"/>
-          <w:sz w:val="24"/>
-        </w:rPr>
-        <w:t xml:space="preserve">, “Recognition and Cleavage of DNA by Type-II Restriction Endonucleases,” </w:t>
+        <w:t xml:space="preserve">A. Pingoud and A. Jeltsch, “Recognition and Cleavage of DNA by Type-II Restriction Endonucleases,” </w:t>
       </w:r>
       <w:r>
         <w:rPr>
@@ -4167,9 +4111,47 @@
           <w:iCs/>
           <w:sz w:val="24"/>
         </w:rPr>
-        <w:t xml:space="preserve">Eur J </w:t>
-      </w:r>
-      <w:proofErr w:type="spellStart"/>
+        <w:t>Eur J Biochem</w:t>
+      </w:r>
+      <w:r>
+        <w:rPr>
+          <w:rFonts w:ascii="Times New Roman" w:hAnsi="Times New Roman" w:cs="Times New Roman"/>
+          <w:sz w:val="24"/>
+        </w:rPr>
+        <w:t>, vol. 246, no. 1, pp. 1–22, May 1997, doi: 10.1111/j.1432-1033.1997.t01-6-00001.x.</w:t>
+      </w:r>
+    </w:p>
+    <w:p>
+      <w:pPr>
+        <w:pStyle w:val="Bibliography"/>
+        <w:rPr>
+          <w:rFonts w:ascii="Times New Roman" w:hAnsi="Times New Roman" w:cs="Times New Roman"/>
+          <w:sz w:val="24"/>
+        </w:rPr>
+      </w:pPr>
+      <w:r>
+        <w:rPr>
+          <w:rFonts w:ascii="Times New Roman" w:hAnsi="Times New Roman" w:cs="Times New Roman"/>
+          <w:sz w:val="24"/>
+        </w:rPr>
+        <w:t>[3]</w:t>
+      </w:r>
+      <w:r>
+        <w:rPr>
+          <w:rFonts w:ascii="Times New Roman" w:hAnsi="Times New Roman" w:cs="Times New Roman"/>
+          <w:sz w:val="24"/>
+        </w:rPr>
+        <w:tab/>
+        <w:t xml:space="preserve">B. Das, K. Banerjee, and G. Gangopadhyay, “On the Role of Magnesium Ions in the DNA-Scissoring Activity of the Restriction Endonuclease ApaI: Stochastic Kinetics from a Single </w:t>
+      </w:r>
+      <w:r>
+        <w:rPr>
+          <w:rFonts w:ascii="Times New Roman" w:hAnsi="Times New Roman" w:cs="Times New Roman"/>
+          <w:sz w:val="24"/>
+        </w:rPr>
+        <w:lastRenderedPageBreak/>
+        <w:t xml:space="preserve">Molecule to Mesoscopic Paradigm,” </w:t>
+      </w:r>
       <w:r>
         <w:rPr>
           <w:rFonts w:ascii="Times New Roman" w:hAnsi="Times New Roman" w:cs="Times New Roman"/>
@@ -4177,47 +4159,14 @@
           <w:iCs/>
           <w:sz w:val="24"/>
         </w:rPr>
-        <w:t>Biochem</w:t>
-      </w:r>
-      <w:proofErr w:type="spellEnd"/>
+        <w:t>J. Phys. Chem. B</w:t>
+      </w:r>
       <w:r>
         <w:rPr>
           <w:rFonts w:ascii="Times New Roman" w:hAnsi="Times New Roman" w:cs="Times New Roman"/>
           <w:sz w:val="24"/>
         </w:rPr>
-        <w:t xml:space="preserve">, vol. 246, no. 1, pp. 1–22, May 1997, </w:t>
-      </w:r>
-      <w:proofErr w:type="spellStart"/>
-      <w:r>
-        <w:rPr>
-          <w:rFonts w:ascii="Times New Roman" w:hAnsi="Times New Roman" w:cs="Times New Roman"/>
-          <w:sz w:val="24"/>
-        </w:rPr>
-        <w:t>doi</w:t>
-      </w:r>
-      <w:proofErr w:type="spellEnd"/>
-      <w:r>
-        <w:rPr>
-          <w:rFonts w:ascii="Times New Roman" w:hAnsi="Times New Roman" w:cs="Times New Roman"/>
-          <w:sz w:val="24"/>
-        </w:rPr>
-        <w:t>: 10.1111/j.1432-</w:t>
-      </w:r>
-      <w:proofErr w:type="gramStart"/>
-      <w:r>
-        <w:rPr>
-          <w:rFonts w:ascii="Times New Roman" w:hAnsi="Times New Roman" w:cs="Times New Roman"/>
-          <w:sz w:val="24"/>
-        </w:rPr>
-        <w:t>1033.1997.t</w:t>
-      </w:r>
-      <w:proofErr w:type="gramEnd"/>
-      <w:r>
-        <w:rPr>
-          <w:rFonts w:ascii="Times New Roman" w:hAnsi="Times New Roman" w:cs="Times New Roman"/>
-          <w:sz w:val="24"/>
-        </w:rPr>
-        <w:t>01-6-00001.x.</w:t>
+        <w:t>, vol. 125, no. 16, pp. 4099–4107, Apr. 2021, doi: 10.1021/acs.jpcb.0c10643.</w:t>
       </w:r>
     </w:p>
     <w:p>
@@ -4233,7 +4182,7 @@
           <w:rFonts w:ascii="Times New Roman" w:hAnsi="Times New Roman" w:cs="Times New Roman"/>
           <w:sz w:val="24"/>
         </w:rPr>
-        <w:t>[3]</w:t>
+        <w:t>[4]</w:t>
       </w:r>
       <w:r>
         <w:rPr>
@@ -4241,47 +4190,31 @@
           <w:sz w:val="24"/>
         </w:rPr>
         <w:tab/>
-        <w:t xml:space="preserve">B. Das, K. Banerjee, and G. </w:t>
-      </w:r>
-      <w:proofErr w:type="spellStart"/>
-      <w:r>
+        <w:t>“How restriction enzymes became the workhorses of molecular biology.” https://www.pnas.org/doi/10.1073/pnas.0500923102 (accessed Apr. 07, 2022).</w:t>
+      </w:r>
+    </w:p>
+    <w:p>
+      <w:pPr>
+        <w:pStyle w:val="Bibliography"/>
         <w:rPr>
           <w:rFonts w:ascii="Times New Roman" w:hAnsi="Times New Roman" w:cs="Times New Roman"/>
           <w:sz w:val="24"/>
         </w:rPr>
-        <w:t>Gangopadhyay</w:t>
-      </w:r>
-      <w:proofErr w:type="spellEnd"/>
+      </w:pPr>
       <w:r>
         <w:rPr>
           <w:rFonts w:ascii="Times New Roman" w:hAnsi="Times New Roman" w:cs="Times New Roman"/>
           <w:sz w:val="24"/>
         </w:rPr>
-        <w:t xml:space="preserve">, “On the Role of Magnesium Ions in the DNA-Scissoring Activity of the Restriction Endonuclease </w:t>
-      </w:r>
-      <w:proofErr w:type="spellStart"/>
+        <w:t>[5]</w:t>
+      </w:r>
       <w:r>
         <w:rPr>
           <w:rFonts w:ascii="Times New Roman" w:hAnsi="Times New Roman" w:cs="Times New Roman"/>
           <w:sz w:val="24"/>
         </w:rPr>
-        <w:t>ApaI</w:t>
-      </w:r>
-      <w:proofErr w:type="spellEnd"/>
-      <w:r>
-        <w:rPr>
-          <w:rFonts w:ascii="Times New Roman" w:hAnsi="Times New Roman" w:cs="Times New Roman"/>
-          <w:sz w:val="24"/>
-        </w:rPr>
-        <w:t xml:space="preserve">: Stochastic Kinetics from a Single </w:t>
-      </w:r>
-      <w:r>
-        <w:rPr>
-          <w:rFonts w:ascii="Times New Roman" w:hAnsi="Times New Roman" w:cs="Times New Roman"/>
-          <w:sz w:val="24"/>
-        </w:rPr>
-        <w:lastRenderedPageBreak/>
-        <w:t xml:space="preserve">Molecule to Mesoscopic Paradigm,” </w:t>
+        <w:tab/>
+        <w:t xml:space="preserve">M. El Karoui, M. Hoyos-Flight, and L. Fletcher, “Future Trends in Synthetic Biology—A Report,” </w:t>
       </w:r>
       <w:r>
         <w:rPr>
@@ -4290,166 +4223,14 @@
           <w:iCs/>
           <w:sz w:val="24"/>
         </w:rPr>
-        <w:t>J. Phys. Chem. B</w:t>
+        <w:t>Front. Bioeng. Biotechnol.</w:t>
       </w:r>
       <w:r>
         <w:rPr>
           <w:rFonts w:ascii="Times New Roman" w:hAnsi="Times New Roman" w:cs="Times New Roman"/>
           <w:sz w:val="24"/>
         </w:rPr>
-        <w:t xml:space="preserve">, vol. 125, no. 16, pp. 4099–4107, Apr. 2021, </w:t>
-      </w:r>
-      <w:proofErr w:type="spellStart"/>
-      <w:r>
-        <w:rPr>
-          <w:rFonts w:ascii="Times New Roman" w:hAnsi="Times New Roman" w:cs="Times New Roman"/>
-          <w:sz w:val="24"/>
-        </w:rPr>
-        <w:t>doi</w:t>
-      </w:r>
-      <w:proofErr w:type="spellEnd"/>
-      <w:r>
-        <w:rPr>
-          <w:rFonts w:ascii="Times New Roman" w:hAnsi="Times New Roman" w:cs="Times New Roman"/>
-          <w:sz w:val="24"/>
-        </w:rPr>
-        <w:t>: 10.1021/acs.jpcb.0c10643.</w:t>
-      </w:r>
-    </w:p>
-    <w:p>
-      <w:pPr>
-        <w:pStyle w:val="Bibliography"/>
-        <w:rPr>
-          <w:rFonts w:ascii="Times New Roman" w:hAnsi="Times New Roman" w:cs="Times New Roman"/>
-          <w:sz w:val="24"/>
-        </w:rPr>
-      </w:pPr>
-      <w:r>
-        <w:rPr>
-          <w:rFonts w:ascii="Times New Roman" w:hAnsi="Times New Roman" w:cs="Times New Roman"/>
-          <w:sz w:val="24"/>
-        </w:rPr>
-        <w:t>[4]</w:t>
-      </w:r>
-      <w:r>
-        <w:rPr>
-          <w:rFonts w:ascii="Times New Roman" w:hAnsi="Times New Roman" w:cs="Times New Roman"/>
-          <w:sz w:val="24"/>
-        </w:rPr>
-        <w:tab/>
-        <w:t>“How restriction enzymes became the workhorses of molecular biology.” https://www.pnas.org/doi/10.1073/pnas.0500923102 (accessed Apr. 07, 2022).</w:t>
-      </w:r>
-    </w:p>
-    <w:p>
-      <w:pPr>
-        <w:pStyle w:val="Bibliography"/>
-        <w:rPr>
-          <w:rFonts w:ascii="Times New Roman" w:hAnsi="Times New Roman" w:cs="Times New Roman"/>
-          <w:sz w:val="24"/>
-        </w:rPr>
-      </w:pPr>
-      <w:r>
-        <w:rPr>
-          <w:rFonts w:ascii="Times New Roman" w:hAnsi="Times New Roman" w:cs="Times New Roman"/>
-          <w:sz w:val="24"/>
-        </w:rPr>
-        <w:t>[5]</w:t>
-      </w:r>
-      <w:r>
-        <w:rPr>
-          <w:rFonts w:ascii="Times New Roman" w:hAnsi="Times New Roman" w:cs="Times New Roman"/>
-          <w:sz w:val="24"/>
-        </w:rPr>
-        <w:tab/>
-        <w:t xml:space="preserve">M. El Karoui, M. </w:t>
-      </w:r>
-      <w:proofErr w:type="spellStart"/>
-      <w:r>
-        <w:rPr>
-          <w:rFonts w:ascii="Times New Roman" w:hAnsi="Times New Roman" w:cs="Times New Roman"/>
-          <w:sz w:val="24"/>
-        </w:rPr>
-        <w:t>Hoyos</w:t>
-      </w:r>
-      <w:proofErr w:type="spellEnd"/>
-      <w:r>
-        <w:rPr>
-          <w:rFonts w:ascii="Times New Roman" w:hAnsi="Times New Roman" w:cs="Times New Roman"/>
-          <w:sz w:val="24"/>
-        </w:rPr>
-        <w:t xml:space="preserve">-Flight, and L. Fletcher, “Future Trends in Synthetic Biology—A Report,” </w:t>
-      </w:r>
-      <w:r>
-        <w:rPr>
-          <w:rFonts w:ascii="Times New Roman" w:hAnsi="Times New Roman" w:cs="Times New Roman"/>
-          <w:i/>
-          <w:iCs/>
-          <w:sz w:val="24"/>
-        </w:rPr>
-        <w:t xml:space="preserve">Front. </w:t>
-      </w:r>
-      <w:proofErr w:type="spellStart"/>
-      <w:r>
-        <w:rPr>
-          <w:rFonts w:ascii="Times New Roman" w:hAnsi="Times New Roman" w:cs="Times New Roman"/>
-          <w:i/>
-          <w:iCs/>
-          <w:sz w:val="24"/>
-        </w:rPr>
-        <w:t>Bioeng</w:t>
-      </w:r>
-      <w:proofErr w:type="spellEnd"/>
-      <w:r>
-        <w:rPr>
-          <w:rFonts w:ascii="Times New Roman" w:hAnsi="Times New Roman" w:cs="Times New Roman"/>
-          <w:i/>
-          <w:iCs/>
-          <w:sz w:val="24"/>
-        </w:rPr>
-        <w:t xml:space="preserve">. </w:t>
-      </w:r>
-      <w:proofErr w:type="spellStart"/>
-      <w:r>
-        <w:rPr>
-          <w:rFonts w:ascii="Times New Roman" w:hAnsi="Times New Roman" w:cs="Times New Roman"/>
-          <w:i/>
-          <w:iCs/>
-          <w:sz w:val="24"/>
-        </w:rPr>
-        <w:t>Biotechnol</w:t>
-      </w:r>
-      <w:proofErr w:type="spellEnd"/>
-      <w:r>
-        <w:rPr>
-          <w:rFonts w:ascii="Times New Roman" w:hAnsi="Times New Roman" w:cs="Times New Roman"/>
-          <w:i/>
-          <w:iCs/>
-          <w:sz w:val="24"/>
-        </w:rPr>
-        <w:t>.</w:t>
-      </w:r>
-      <w:r>
-        <w:rPr>
-          <w:rFonts w:ascii="Times New Roman" w:hAnsi="Times New Roman" w:cs="Times New Roman"/>
-          <w:sz w:val="24"/>
-        </w:rPr>
-        <w:t xml:space="preserve">, vol. 7, p. 175, Aug. 2019, </w:t>
-      </w:r>
-      <w:proofErr w:type="spellStart"/>
-      <w:r>
-        <w:rPr>
-          <w:rFonts w:ascii="Times New Roman" w:hAnsi="Times New Roman" w:cs="Times New Roman"/>
-          <w:sz w:val="24"/>
-        </w:rPr>
-        <w:t>doi</w:t>
-      </w:r>
-      <w:proofErr w:type="spellEnd"/>
-      <w:r>
-        <w:rPr>
-          <w:rFonts w:ascii="Times New Roman" w:hAnsi="Times New Roman" w:cs="Times New Roman"/>
-          <w:sz w:val="24"/>
-        </w:rPr>
-        <w:t>: 10.3389/fbioe.2019.00175.</w:t>
+        <w:t>, vol. 7, p. 175, Aug. 2019, doi: 10.3389/fbioe.2019.00175.</w:t>
       </w:r>
     </w:p>
     <w:p>
@@ -4476,7 +4257,7 @@
 </file>
 
 <file path=word/endnotes.xml><?xml version="1.0" encoding="utf-8"?>
-<w:endnotes xmlns:wpc="http://schemas.microsoft.com/office/word/2010/wordprocessingCanvas" xmlns:cx="http://schemas.microsoft.com/office/drawing/2014/chartex" xmlns:cx1="http://schemas.microsoft.com/office/drawing/2015/9/8/chartex" xmlns:cx2="http://schemas.microsoft.com/office/drawing/2015/10/21/chartex" xmlns:cx3="http://schemas.microsoft.com/office/drawing/2016/5/9/chartex" xmlns:cx4="http://schemas.microsoft.com/office/drawing/2016/5/10/chartex" xmlns:cx5="http://schemas.microsoft.com/office/drawing/2016/5/11/chartex" xmlns:cx6="http://schemas.microsoft.com/office/drawing/2016/5/12/chartex" xmlns:cx7="http://schemas.microsoft.com/office/drawing/2016/5/13/chartex" xmlns:cx8="http://schemas.microsoft.com/office/drawing/2016/5/14/chartex" xmlns:mc="http://schemas.openxmlformats.org/markup-compatibility/2006" xmlns:aink="http://schemas.microsoft.com/office/drawing/2016/ink" xmlns:am3d="http://schemas.microsoft.com/office/drawing/2017/model3d" xmlns:o="urn:schemas-microsoft-com:office:office" xmlns:r="http://schemas.openxmlformats.org/officeDocument/2006/relationships" xmlns:m="http://schemas.openxmlformats.org/officeDocument/2006/math" xmlns:v="urn:schemas-microsoft-com:vml" xmlns:wp14="http://schemas.microsoft.com/office/word/2010/wordprocessingDrawing" xmlns:wp="http://schemas.openxmlformats.org/drawingml/2006/wordprocessingDrawing" xmlns:w10="urn:schemas-microsoft-com:office:word" xmlns:w="http://schemas.openxmlformats.org/wordprocessingml/2006/main" xmlns:w14="http://schemas.microsoft.com/office/word/2010/wordml" xmlns:w15="http://schemas.microsoft.com/office/word/2012/wordml" xmlns:w16cex="http://schemas.microsoft.com/office/word/2018/wordml/cex" xmlns:w16cid="http://schemas.microsoft.com/office/word/2016/wordml/cid" xmlns:w16="http://schemas.microsoft.com/office/word/2018/wordml" xmlns:w16sdtdh="http://schemas.microsoft.com/office/word/2020/wordml/sdtdatahash" xmlns:w16se="http://schemas.microsoft.com/office/word/2015/wordml/symex" xmlns:wpg="http://schemas.microsoft.com/office/word/2010/wordprocessingGroup" xmlns:wpi="http://schemas.microsoft.com/office/word/2010/wordprocessingInk" xmlns:wne="http://schemas.microsoft.com/office/word/2006/wordml" xmlns:wps="http://schemas.microsoft.com/office/word/2010/wordprocessingShape" mc:Ignorable="w14 w15 w16se w16cid w16 w16cex w16sdtdh wp14">
+<w:endnotes xmlns:wpc="http://schemas.microsoft.com/office/word/2010/wordprocessingCanvas" xmlns:cx="http://schemas.microsoft.com/office/drawing/2014/chartex" xmlns:cx1="http://schemas.microsoft.com/office/drawing/2015/9/8/chartex" xmlns:cx2="http://schemas.microsoft.com/office/drawing/2015/10/21/chartex" xmlns:cx3="http://schemas.microsoft.com/office/drawing/2016/5/9/chartex" xmlns:cx4="http://schemas.microsoft.com/office/drawing/2016/5/10/chartex" xmlns:cx5="http://schemas.microsoft.com/office/drawing/2016/5/11/chartex" xmlns:cx6="http://schemas.microsoft.com/office/drawing/2016/5/12/chartex" xmlns:cx7="http://schemas.microsoft.com/office/drawing/2016/5/13/chartex" xmlns:cx8="http://schemas.microsoft.com/office/drawing/2016/5/14/chartex" xmlns:mc="http://schemas.openxmlformats.org/markup-compatibility/2006" xmlns:aink="http://schemas.microsoft.com/office/drawing/2016/ink" xmlns:am3d="http://schemas.microsoft.com/office/drawing/2017/model3d" xmlns:o="urn:schemas-microsoft-com:office:office" xmlns:oel="http://schemas.microsoft.com/office/2019/extlst" xmlns:r="http://schemas.openxmlformats.org/officeDocument/2006/relationships" xmlns:m="http://schemas.openxmlformats.org/officeDocument/2006/math" xmlns:v="urn:schemas-microsoft-com:vml" xmlns:wp14="http://schemas.microsoft.com/office/word/2010/wordprocessingDrawing" xmlns:wp="http://schemas.openxmlformats.org/drawingml/2006/wordprocessingDrawing" xmlns:w10="urn:schemas-microsoft-com:office:word" xmlns:w="http://schemas.openxmlformats.org/wordprocessingml/2006/main" xmlns:w14="http://schemas.microsoft.com/office/word/2010/wordml" xmlns:w15="http://schemas.microsoft.com/office/word/2012/wordml" xmlns:w16cex="http://schemas.microsoft.com/office/word/2018/wordml/cex" xmlns:w16cid="http://schemas.microsoft.com/office/word/2016/wordml/cid" xmlns:w16="http://schemas.microsoft.com/office/word/2018/wordml" xmlns:w16sdtdh="http://schemas.microsoft.com/office/word/2020/wordml/sdtdatahash" xmlns:w16se="http://schemas.microsoft.com/office/word/2015/wordml/symex" xmlns:wpg="http://schemas.microsoft.com/office/word/2010/wordprocessingGroup" xmlns:wpi="http://schemas.microsoft.com/office/word/2010/wordprocessingInk" xmlns:wne="http://schemas.microsoft.com/office/word/2006/wordml" xmlns:wps="http://schemas.microsoft.com/office/word/2010/wordprocessingShape" mc:Ignorable="w14 w15 w16se w16cid w16 w16cex w16sdtdh wp14">
   <w:endnote w:type="separator" w:id="-1">
     <w:p>
       <w:r>
@@ -4495,7 +4276,7 @@
 </file>
 
 <file path=word/footnotes.xml><?xml version="1.0" encoding="utf-8"?>
-<w:footnotes xmlns:wpc="http://schemas.microsoft.com/office/word/2010/wordprocessingCanvas" xmlns:cx="http://schemas.microsoft.com/office/drawing/2014/chartex" xmlns:cx1="http://schemas.microsoft.com/office/drawing/2015/9/8/chartex" xmlns:cx2="http://schemas.microsoft.com/office/drawing/2015/10/21/chartex" xmlns:cx3="http://schemas.microsoft.com/office/drawing/2016/5/9/chartex" xmlns:cx4="http://schemas.microsoft.com/office/drawing/2016/5/10/chartex" xmlns:cx5="http://schemas.microsoft.com/office/drawing/2016/5/11/chartex" xmlns:cx6="http://schemas.microsoft.com/office/drawing/2016/5/12/chartex" xmlns:cx7="http://schemas.microsoft.com/office/drawing/2016/5/13/chartex" xmlns:cx8="http://schemas.microsoft.com/office/drawing/2016/5/14/chartex" xmlns:mc="http://schemas.openxmlformats.org/markup-compatibility/2006" xmlns:aink="http://schemas.microsoft.com/office/drawing/2016/ink" xmlns:am3d="http://schemas.microsoft.com/office/drawing/2017/model3d" xmlns:o="urn:schemas-microsoft-com:office:office" xmlns:r="http://schemas.openxmlformats.org/officeDocument/2006/relationships" xmlns:m="http://schemas.openxmlformats.org/officeDocument/2006/math" xmlns:v="urn:schemas-microsoft-com:vml" xmlns:wp14="http://schemas.microsoft.com/office/word/2010/wordprocessingDrawing" xmlns:wp="http://schemas.openxmlformats.org/drawingml/2006/wordprocessingDrawing" xmlns:w10="urn:schemas-microsoft-com:office:word" xmlns:w="http://schemas.openxmlformats.org/wordprocessingml/2006/main" xmlns:w14="http://schemas.microsoft.com/office/word/2010/wordml" xmlns:w15="http://schemas.microsoft.com/office/word/2012/wordml" xmlns:w16cex="http://schemas.microsoft.com/office/word/2018/wordml/cex" xmlns:w16cid="http://schemas.microsoft.com/office/word/2016/wordml/cid" xmlns:w16="http://schemas.microsoft.com/office/word/2018/wordml" xmlns:w16sdtdh="http://schemas.microsoft.com/office/word/2020/wordml/sdtdatahash" xmlns:w16se="http://schemas.microsoft.com/office/word/2015/wordml/symex" xmlns:wpg="http://schemas.microsoft.com/office/word/2010/wordprocessingGroup" xmlns:wpi="http://schemas.microsoft.com/office/word/2010/wordprocessingInk" xmlns:wne="http://schemas.microsoft.com/office/word/2006/wordml" xmlns:wps="http://schemas.microsoft.com/office/word/2010/wordprocessingShape" mc:Ignorable="w14 w15 w16se w16cid w16 w16cex w16sdtdh wp14">
+<w:footnotes xmlns:wpc="http://schemas.microsoft.com/office/word/2010/wordprocessingCanvas" xmlns:cx="http://schemas.microsoft.com/office/drawing/2014/chartex" xmlns:cx1="http://schemas.microsoft.com/office/drawing/2015/9/8/chartex" xmlns:cx2="http://schemas.microsoft.com/office/drawing/2015/10/21/chartex" xmlns:cx3="http://schemas.microsoft.com/office/drawing/2016/5/9/chartex" xmlns:cx4="http://schemas.microsoft.com/office/drawing/2016/5/10/chartex" xmlns:cx5="http://schemas.microsoft.com/office/drawing/2016/5/11/chartex" xmlns:cx6="http://schemas.microsoft.com/office/drawing/2016/5/12/chartex" xmlns:cx7="http://schemas.microsoft.com/office/drawing/2016/5/13/chartex" xmlns:cx8="http://schemas.microsoft.com/office/drawing/2016/5/14/chartex" xmlns:mc="http://schemas.openxmlformats.org/markup-compatibility/2006" xmlns:aink="http://schemas.microsoft.com/office/drawing/2016/ink" xmlns:am3d="http://schemas.microsoft.com/office/drawing/2017/model3d" xmlns:o="urn:schemas-microsoft-com:office:office" xmlns:oel="http://schemas.microsoft.com/office/2019/extlst" xmlns:r="http://schemas.openxmlformats.org/officeDocument/2006/relationships" xmlns:m="http://schemas.openxmlformats.org/officeDocument/2006/math" xmlns:v="urn:schemas-microsoft-com:vml" xmlns:wp14="http://schemas.microsoft.com/office/word/2010/wordprocessingDrawing" xmlns:wp="http://schemas.openxmlformats.org/drawingml/2006/wordprocessingDrawing" xmlns:w10="urn:schemas-microsoft-com:office:word" xmlns:w="http://schemas.openxmlformats.org/wordprocessingml/2006/main" xmlns:w14="http://schemas.microsoft.com/office/word/2010/wordml" xmlns:w15="http://schemas.microsoft.com/office/word/2012/wordml" xmlns:w16cex="http://schemas.microsoft.com/office/word/2018/wordml/cex" xmlns:w16cid="http://schemas.microsoft.com/office/word/2016/wordml/cid" xmlns:w16="http://schemas.microsoft.com/office/word/2018/wordml" xmlns:w16sdtdh="http://schemas.microsoft.com/office/word/2020/wordml/sdtdatahash" xmlns:w16se="http://schemas.microsoft.com/office/word/2015/wordml/symex" xmlns:wpg="http://schemas.microsoft.com/office/word/2010/wordprocessingGroup" xmlns:wpi="http://schemas.microsoft.com/office/word/2010/wordprocessingInk" xmlns:wne="http://schemas.microsoft.com/office/word/2006/wordml" xmlns:wps="http://schemas.microsoft.com/office/word/2010/wordprocessingShape" mc:Ignorable="w14 w15 w16se w16cid w16 w16cex w16sdtdh wp14">
   <w:footnote w:type="separator" w:id="-1">
     <w:p>
       <w:r>
@@ -4514,7 +4295,7 @@
 </file>
 
 <file path=word/numbering.xml><?xml version="1.0" encoding="utf-8"?>
-<w:numbering xmlns:wpc="http://schemas.microsoft.com/office/word/2010/wordprocessingCanvas" xmlns:cx="http://schemas.microsoft.com/office/drawing/2014/chartex" xmlns:cx1="http://schemas.microsoft.com/office/drawing/2015/9/8/chartex" xmlns:cx2="http://schemas.microsoft.com/office/drawing/2015/10/21/chartex" xmlns:cx3="http://schemas.microsoft.com/office/drawing/2016/5/9/chartex" xmlns:cx4="http://schemas.microsoft.com/office/drawing/2016/5/10/chartex" xmlns:cx5="http://schemas.microsoft.com/office/drawing/2016/5/11/chartex" xmlns:cx6="http://schemas.microsoft.com/office/drawing/2016/5/12/chartex" xmlns:cx7="http://schemas.microsoft.com/office/drawing/2016/5/13/chartex" xmlns:cx8="http://schemas.microsoft.com/office/drawing/2016/5/14/chartex" xmlns:mc="http://schemas.openxmlformats.org/markup-compatibility/2006" xmlns:aink="http://schemas.microsoft.com/office/drawing/2016/ink" xmlns:am3d="http://schemas.microsoft.com/office/drawing/2017/model3d" xmlns:o="urn:schemas-microsoft-com:office:office" xmlns:r="http://schemas.openxmlformats.org/officeDocument/2006/relationships" xmlns:m="http://schemas.openxmlformats.org/officeDocument/2006/math" xmlns:v="urn:schemas-microsoft-com:vml" xmlns:wp14="http://schemas.microsoft.com/office/word/2010/wordprocessingDrawing" xmlns:wp="http://schemas.openxmlformats.org/drawingml/2006/wordprocessingDrawing" xmlns:w10="urn:schemas-microsoft-com:office:word" xmlns:w="http://schemas.openxmlformats.org/wordprocessingml/2006/main" xmlns:w14="http://schemas.microsoft.com/office/word/2010/wordml" xmlns:w15="http://schemas.microsoft.com/office/word/2012/wordml" xmlns:w16cex="http://schemas.microsoft.com/office/word/2018/wordml/cex" xmlns:w16cid="http://schemas.microsoft.com/office/word/2016/wordml/cid" xmlns:w16="http://schemas.microsoft.com/office/word/2018/wordml" xmlns:w16sdtdh="http://schemas.microsoft.com/office/word/2020/wordml/sdtdatahash" xmlns:w16se="http://schemas.microsoft.com/office/word/2015/wordml/symex" xmlns:wpg="http://schemas.microsoft.com/office/word/2010/wordprocessingGroup" xmlns:wpi="http://schemas.microsoft.com/office/word/2010/wordprocessingInk" xmlns:wne="http://schemas.microsoft.com/office/word/2006/wordml" xmlns:wps="http://schemas.microsoft.com/office/word/2010/wordprocessingShape" mc:Ignorable="w14 w15 w16se w16cid w16 w16cex w16sdtdh wp14">
+<w:numbering xmlns:wpc="http://schemas.microsoft.com/office/word/2010/wordprocessingCanvas" xmlns:cx="http://schemas.microsoft.com/office/drawing/2014/chartex" xmlns:cx1="http://schemas.microsoft.com/office/drawing/2015/9/8/chartex" xmlns:cx2="http://schemas.microsoft.com/office/drawing/2015/10/21/chartex" xmlns:cx3="http://schemas.microsoft.com/office/drawing/2016/5/9/chartex" xmlns:cx4="http://schemas.microsoft.com/office/drawing/2016/5/10/chartex" xmlns:cx5="http://schemas.microsoft.com/office/drawing/2016/5/11/chartex" xmlns:cx6="http://schemas.microsoft.com/office/drawing/2016/5/12/chartex" xmlns:cx7="http://schemas.microsoft.com/office/drawing/2016/5/13/chartex" xmlns:cx8="http://schemas.microsoft.com/office/drawing/2016/5/14/chartex" xmlns:mc="http://schemas.openxmlformats.org/markup-compatibility/2006" xmlns:aink="http://schemas.microsoft.com/office/drawing/2016/ink" xmlns:am3d="http://schemas.microsoft.com/office/drawing/2017/model3d" xmlns:o="urn:schemas-microsoft-com:office:office" xmlns:oel="http://schemas.microsoft.com/office/2019/extlst" xmlns:r="http://schemas.openxmlformats.org/officeDocument/2006/relationships" xmlns:m="http://schemas.openxmlformats.org/officeDocument/2006/math" xmlns:v="urn:schemas-microsoft-com:vml" xmlns:wp14="http://schemas.microsoft.com/office/word/2010/wordprocessingDrawing" xmlns:wp="http://schemas.openxmlformats.org/drawingml/2006/wordprocessingDrawing" xmlns:w10="urn:schemas-microsoft-com:office:word" xmlns:w="http://schemas.openxmlformats.org/wordprocessingml/2006/main" xmlns:w14="http://schemas.microsoft.com/office/word/2010/wordml" xmlns:w15="http://schemas.microsoft.com/office/word/2012/wordml" xmlns:w16cex="http://schemas.microsoft.com/office/word/2018/wordml/cex" xmlns:w16cid="http://schemas.microsoft.com/office/word/2016/wordml/cid" xmlns:w16="http://schemas.microsoft.com/office/word/2018/wordml" xmlns:w16sdtdh="http://schemas.microsoft.com/office/word/2020/wordml/sdtdatahash" xmlns:w16se="http://schemas.microsoft.com/office/word/2015/wordml/symex" xmlns:wpg="http://schemas.microsoft.com/office/word/2010/wordprocessingGroup" xmlns:wpi="http://schemas.microsoft.com/office/word/2010/wordprocessingInk" xmlns:wne="http://schemas.microsoft.com/office/word/2006/wordml" xmlns:wps="http://schemas.microsoft.com/office/word/2010/wordprocessingShape" mc:Ignorable="w14 w15 w16se w16cid w16 w16cex w16sdtdh wp14">
   <w:abstractNum w:abstractNumId="0" w15:restartNumberingAfterBreak="0">
     <w:nsid w:val="01013C88"/>
     <w:multiLevelType w:val="hybridMultilevel"/>

</xml_diff>